<commit_message>
Signed-off-by: Jean Pinon <git@jean.pinon.name>
</commit_message>
<xml_diff>
--- a/sources/esp8266_sensor_module_ds18b20/Wifi IoT MQTT sensor.docx
+++ b/sources/esp8266_sensor_module_ds18b20/Wifi IoT MQTT sensor.docx
@@ -9,40 +9,120 @@
         <w:rPr>
           <w:color w:val="404040" w:themeColor="text1" w:themeTint="BF"/>
           <w:sz w:val="48"/>
-        </w:rPr>
-      </w:pPr>
+          <w:lang w:val="en-US"/>
+        </w:rPr>
+      </w:pPr>
+      <w:proofErr w:type="spellStart"/>
       <w:r>
         <w:rPr>
           <w:color w:val="404040" w:themeColor="text1" w:themeTint="BF"/>
           <w:sz w:val="48"/>
-        </w:rPr>
-        <w:t xml:space="preserve">Wifi </w:t>
-      </w:r>
-      <w:proofErr w:type="spellStart"/>
+          <w:lang w:val="en-US"/>
+        </w:rPr>
+        <w:t>Wifi</w:t>
+      </w:r>
+      <w:proofErr w:type="spellEnd"/>
       <w:r>
         <w:rPr>
           <w:color w:val="404040" w:themeColor="text1" w:themeTint="BF"/>
           <w:sz w:val="48"/>
-        </w:rPr>
-        <w:t>IoT</w:t>
-      </w:r>
-      <w:proofErr w:type="spellEnd"/>
+          <w:lang w:val="en-US"/>
+        </w:rPr>
+        <w:t xml:space="preserve"> </w:t>
+      </w:r>
+      <w:proofErr w:type="spellStart"/>
       <w:r>
         <w:rPr>
           <w:color w:val="404040" w:themeColor="text1" w:themeTint="BF"/>
           <w:sz w:val="48"/>
-        </w:rPr>
-        <w:t xml:space="preserve"> MQTT </w:t>
-      </w:r>
-      <w:proofErr w:type="spellStart"/>
+          <w:lang w:val="en-US"/>
+        </w:rPr>
+        <w:t>IoT</w:t>
+      </w:r>
+      <w:proofErr w:type="spellEnd"/>
       <w:r>
         <w:rPr>
           <w:color w:val="404040" w:themeColor="text1" w:themeTint="BF"/>
           <w:sz w:val="48"/>
-        </w:rPr>
+          <w:lang w:val="en-US"/>
+        </w:rPr>
+        <w:t xml:space="preserve"> MQTT sensor</w:t>
+      </w:r>
+    </w:p>
+    <w:p>
+      <w:pPr>
+        <w:pStyle w:val="Titre2"/>
+      </w:pPr>
+      <w:r>
+        <w:t>Description</w:t>
+      </w:r>
+    </w:p>
+    <w:p>
+      <w:r>
+        <w:t xml:space="preserve">Le “Wifi </w:t>
+      </w:r>
+      <w:proofErr w:type="spellStart"/>
+      <w:r>
+        <w:t>IoT</w:t>
+      </w:r>
+      <w:proofErr w:type="spellEnd"/>
+      <w:r>
+        <w:t xml:space="preserve"> MQTT </w:t>
+      </w:r>
+      <w:proofErr w:type="spellStart"/>
+      <w:r>
         <w:t>sensor</w:t>
       </w:r>
       <w:proofErr w:type="spellEnd"/>
+      <w:r>
+        <w:t xml:space="preserve">” est un dispositif </w:t>
+      </w:r>
+      <w:r>
+        <w:t xml:space="preserve">autonome transmettant par WIFI des mesures faites sur site. La première application est </w:t>
+      </w:r>
+      <w:proofErr w:type="gramStart"/>
+      <w:r>
+        <w:t>le</w:t>
+      </w:r>
+      <w:proofErr w:type="gramEnd"/>
+      <w:r>
+        <w:t xml:space="preserve"> masure de température.</w:t>
+      </w:r>
+    </w:p>
+    <w:p>
+      <w:r>
+        <w:t xml:space="preserve">Pratiquement le </w:t>
+      </w:r>
+      <w:r>
+        <w:t xml:space="preserve">“Wifi </w:t>
+      </w:r>
+      <w:proofErr w:type="spellStart"/>
+      <w:r>
+        <w:t>IoT</w:t>
+      </w:r>
+      <w:proofErr w:type="spellEnd"/>
+      <w:r>
+        <w:t xml:space="preserve"> MQTT </w:t>
+      </w:r>
+      <w:proofErr w:type="spellStart"/>
+      <w:r>
+        <w:t>sensor</w:t>
+      </w:r>
+      <w:proofErr w:type="spellEnd"/>
+      <w:r>
+        <w:t>”</w:t>
+      </w:r>
+      <w:r>
+        <w:t xml:space="preserve"> utilise un capteur de température standard le Dallas DS18B20 (celui utilisé sur la majorité des automobiles pour affi</w:t>
+      </w:r>
+      <w:r>
+        <w:t>cher la température extérieure). Il procède à une acquisition de la température toutes les 10 secondes et transmet cette information sur le cloud en utilisant un mécanisme normalisé de message télémétriques : MQTT.</w:t>
+      </w:r>
+    </w:p>
+    <w:p>
+      <w:r>
+        <w:t>Un service web permet alors de récupérer cette valeur pour être utilisée soit par une interface graphique web soit par une application sur périphérique mobile.</w:t>
+      </w:r>
     </w:p>
     <w:p>
       <w:pPr>
@@ -77,6 +157,121 @@
         <w:pStyle w:val="Titre2"/>
       </w:pPr>
       <w:r>
+        <w:t xml:space="preserve">Branchement </w:t>
+      </w:r>
+      <w:r>
+        <w:t xml:space="preserve">du Wifi </w:t>
+      </w:r>
+      <w:proofErr w:type="spellStart"/>
+      <w:r>
+        <w:t>IoT</w:t>
+      </w:r>
+      <w:proofErr w:type="spellEnd"/>
+      <w:r>
+        <w:t xml:space="preserve"> MQTT </w:t>
+      </w:r>
+      <w:proofErr w:type="spellStart"/>
+      <w:r>
+        <w:t>sensor</w:t>
+      </w:r>
+      <w:proofErr w:type="spellEnd"/>
+    </w:p>
+    <w:p>
+      <w:r>
+        <w:object w:dxaOrig="6177" w:dyaOrig="5744">
+          <v:shapetype id="_x0000_t75" coordsize="21600,21600" o:spt="75" o:preferrelative="t" path="m@4@5l@4@11@9@11@9@5xe" filled="f" stroked="f">
+            <v:stroke joinstyle="miter"/>
+            <v:formulas>
+              <v:f eqn="if lineDrawn pixelLineWidth 0"/>
+              <v:f eqn="sum @0 1 0"/>
+              <v:f eqn="sum 0 0 @1"/>
+              <v:f eqn="prod @2 1 2"/>
+              <v:f eqn="prod @3 21600 pixelWidth"/>
+              <v:f eqn="prod @3 21600 pixelHeight"/>
+              <v:f eqn="sum @0 0 1"/>
+              <v:f eqn="prod @6 1 2"/>
+              <v:f eqn="prod @7 21600 pixelWidth"/>
+              <v:f eqn="sum @8 21600 0"/>
+              <v:f eqn="prod @7 21600 pixelHeight"/>
+              <v:f eqn="sum @10 21600 0"/>
+            </v:formulas>
+            <v:path o:extrusionok="f" gradientshapeok="t" o:connecttype="rect"/>
+            <o:lock v:ext="edit" aspectratio="t"/>
+          </v:shapetype>
+          <v:shape id="_x0000_i1025" type="#_x0000_t75" style="width:198pt;height:183.75pt" o:ole="">
+            <v:imagedata r:id="rId6" o:title=""/>
+          </v:shape>
+          <o:OLEObject Type="Embed" ProgID="Visio.Drawing.11" ShapeID="_x0000_i1025" DrawAspect="Content" ObjectID="_1522426743" r:id="rId7"/>
+        </w:object>
+      </w:r>
+    </w:p>
+    <w:p>
+      <w:pPr>
+        <w:pStyle w:val="Paragraphedeliste"/>
+        <w:numPr>
+          <w:ilvl w:val="0"/>
+          <w:numId w:val="5"/>
+        </w:numPr>
+      </w:pPr>
+      <w:r>
+        <w:t>Brancher le capteur Dallas DS18B20 sur l’un des connecteurs « capt1 » (</w:t>
+      </w:r>
+      <w:proofErr w:type="spellStart"/>
+      <w:r>
+        <w:t>capt</w:t>
+      </w:r>
+      <w:proofErr w:type="spellEnd"/>
+      <w:r>
+        <w:t xml:space="preserve"> 2 prévu pour un usage futur)</w:t>
+      </w:r>
+    </w:p>
+    <w:p>
+      <w:pPr>
+        <w:pStyle w:val="Paragraphedeliste"/>
+        <w:numPr>
+          <w:ilvl w:val="0"/>
+          <w:numId w:val="5"/>
+        </w:numPr>
+      </w:pPr>
+      <w:r>
+        <w:t xml:space="preserve">Brancher le </w:t>
+      </w:r>
+      <w:proofErr w:type="spellStart"/>
+      <w:r>
+        <w:t>cable</w:t>
+      </w:r>
+      <w:proofErr w:type="spellEnd"/>
+      <w:r>
+        <w:t xml:space="preserve"> d’alimentation </w:t>
+      </w:r>
+      <w:r>
+        <w:t xml:space="preserve">sur les broches « +5v » et « </w:t>
+      </w:r>
+      <w:proofErr w:type="spellStart"/>
+      <w:r>
+        <w:t>gnd</w:t>
+      </w:r>
+      <w:proofErr w:type="spellEnd"/>
+      <w:r>
+        <w:t> »</w:t>
+      </w:r>
+    </w:p>
+    <w:p>
+      <w:r>
+        <w:t>Un point d’accès Wifi correctement configuré (voir ci-dessus) doit être « à l’écoute ».</w:t>
+      </w:r>
+    </w:p>
+    <w:p>
+      <w:r>
+        <w:t>Apres quelques secondes la LED bleu doit commencer à clignoter le fonctionnement est normal. Si la LED rouge clignote il faut se reporter à la section « cas d’erreurs »</w:t>
+      </w:r>
+    </w:p>
+    <w:p>
+      <w:pPr>
+        <w:pStyle w:val="Titre2"/>
+      </w:pPr>
+      <w:r>
+        <w:lastRenderedPageBreak/>
         <w:t xml:space="preserve">Fonctionnement du Wifi </w:t>
       </w:r>
       <w:proofErr w:type="spellStart"/>
@@ -163,464 +358,139 @@
           <w:noProof/>
           <w:lang w:eastAsia="fr-FR"/>
         </w:rPr>
-        <mc:AlternateContent>
-          <mc:Choice Requires="wps">
-            <w:drawing>
-              <wp:anchor distT="0" distB="0" distL="114300" distR="114300" simplePos="0" relativeHeight="251659264" behindDoc="0" locked="0" layoutInCell="1" allowOverlap="1" wp14:anchorId="388A5B7E" wp14:editId="2EE4B87B">
-                <wp:simplePos x="0" y="0"/>
-                <wp:positionH relativeFrom="column">
-                  <wp:posOffset>2433955</wp:posOffset>
-                </wp:positionH>
-                <wp:positionV relativeFrom="paragraph">
-                  <wp:posOffset>1525270</wp:posOffset>
-                </wp:positionV>
-                <wp:extent cx="209550" cy="209550"/>
-                <wp:effectExtent l="0" t="0" r="19050" b="19050"/>
-                <wp:wrapNone/>
-                <wp:docPr id="2" name="Rectangle 2"/>
-                <wp:cNvGraphicFramePr/>
-                <a:graphic xmlns:a="http://schemas.openxmlformats.org/drawingml/2006/main">
-                  <a:graphicData uri="http://schemas.microsoft.com/office/word/2010/wordprocessingShape">
-                    <wps:wsp>
-                      <wps:cNvSpPr/>
-                      <wps:spPr>
-                        <a:xfrm>
-                          <a:off x="0" y="0"/>
-                          <a:ext cx="209550" cy="209550"/>
-                        </a:xfrm>
-                        <a:prstGeom prst="rect">
-                          <a:avLst/>
-                        </a:prstGeom>
-                        <a:noFill/>
-                        <a:ln>
-                          <a:solidFill>
-                            <a:srgbClr val="FF0000"/>
-                          </a:solidFill>
-                        </a:ln>
-                      </wps:spPr>
-                      <wps:style>
-                        <a:lnRef idx="2">
-                          <a:schemeClr val="accent1">
-                            <a:shade val="50000"/>
-                          </a:schemeClr>
-                        </a:lnRef>
-                        <a:fillRef idx="1">
-                          <a:schemeClr val="accent1"/>
-                        </a:fillRef>
-                        <a:effectRef idx="0">
-                          <a:schemeClr val="accent1"/>
-                        </a:effectRef>
-                        <a:fontRef idx="minor">
-                          <a:schemeClr val="lt1"/>
-                        </a:fontRef>
-                      </wps:style>
-                      <wps:bodyPr rot="0" spcFirstLastPara="0" vertOverflow="overflow" horzOverflow="overflow" vert="horz" wrap="square" lIns="91440" tIns="45720" rIns="91440" bIns="45720" numCol="1" spcCol="0" rtlCol="0" fromWordArt="0" anchor="ctr" anchorCtr="0" forceAA="0" compatLnSpc="1">
-                        <a:prstTxWarp prst="textNoShape">
-                          <a:avLst/>
-                        </a:prstTxWarp>
-                        <a:noAutofit/>
-                      </wps:bodyPr>
-                    </wps:wsp>
-                  </a:graphicData>
-                </a:graphic>
-              </wp:anchor>
-            </w:drawing>
-          </mc:Choice>
-          <mc:Fallback>
-            <w:pict>
-              <v:rect id="Rectangle 2" o:spid="_x0000_s1026" style="position:absolute;margin-left:191.65pt;margin-top:120.1pt;width:16.5pt;height:16.5pt;z-index:251659264;visibility:visible;mso-wrap-style:square;mso-wrap-distance-left:9pt;mso-wrap-distance-top:0;mso-wrap-distance-right:9pt;mso-wrap-distance-bottom:0;mso-position-horizontal:absolute;mso-position-horizontal-relative:text;mso-position-vertical:absolute;mso-position-vertical-relative:text;v-text-anchor:middle" o:gfxdata="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" filled="f" strokecolor="red" strokeweight="2pt"/>
-            </w:pict>
-          </mc:Fallback>
-        </mc:AlternateContent>
-      </w:r>
+        <w:t>D</w:t>
+      </w:r>
+    </w:p>
+    <w:p>
+      <w:pPr>
+        <w:pStyle w:val="Titre3"/>
+      </w:pPr>
+      <w:r>
+        <w:t>En fonctionnement « nominal »</w:t>
+      </w:r>
+    </w:p>
+    <w:p>
+      <w:r>
+        <w:t>L’</w:t>
+      </w:r>
+      <w:proofErr w:type="spellStart"/>
+      <w:r>
+        <w:t>acquission</w:t>
+      </w:r>
+      <w:proofErr w:type="spellEnd"/>
+      <w:r>
+        <w:t xml:space="preserve"> de la température </w:t>
+      </w:r>
+      <w:r>
+        <w:t xml:space="preserve">est signalée par un flash de la </w:t>
+      </w:r>
+      <w:proofErr w:type="spellStart"/>
+      <w:r>
+        <w:t>led</w:t>
+      </w:r>
+      <w:proofErr w:type="spellEnd"/>
+      <w:r>
+        <w:t xml:space="preserve"> bleu.</w:t>
+      </w:r>
+    </w:p>
+    <w:p>
+      <w:r>
+        <w:t xml:space="preserve">La transmission de la température au serveur est également signalée par un flash de la </w:t>
+      </w:r>
+      <w:proofErr w:type="spellStart"/>
+      <w:r>
+        <w:t>led</w:t>
+      </w:r>
+      <w:proofErr w:type="spellEnd"/>
+      <w:r>
+        <w:t xml:space="preserve"> bleu.</w:t>
+      </w:r>
+    </w:p>
+    <w:p>
+      <w:pPr>
+        <w:pStyle w:val="Titre3"/>
+      </w:pPr>
+      <w:r>
+        <w:t>Accès à la température</w:t>
+      </w:r>
+    </w:p>
+    <w:p>
+      <w:r>
+        <w:t xml:space="preserve">La température mesurée par le </w:t>
+      </w:r>
+      <w:r>
+        <w:rPr>
+          <w:b/>
+          <w:i/>
+        </w:rPr>
+        <w:t xml:space="preserve">Wifi </w:t>
+      </w:r>
+      <w:proofErr w:type="spellStart"/>
+      <w:r>
+        <w:rPr>
+          <w:b/>
+          <w:i/>
+        </w:rPr>
+        <w:t>IoT</w:t>
+      </w:r>
+      <w:proofErr w:type="spellEnd"/>
+      <w:r>
+        <w:rPr>
+          <w:b/>
+          <w:i/>
+        </w:rPr>
+        <w:t xml:space="preserve"> MQTT </w:t>
+      </w:r>
+      <w:proofErr w:type="spellStart"/>
+      <w:r>
+        <w:rPr>
+          <w:b/>
+          <w:i/>
+        </w:rPr>
+        <w:t>sensor</w:t>
+      </w:r>
+      <w:proofErr w:type="spellEnd"/>
+      <w:r>
+        <w:t xml:space="preserve"> est accessible de n’ importe où par l’URL :</w:t>
+      </w:r>
+    </w:p>
+    <w:p>
+      <w:hyperlink r:id="rId8" w:history="1">
+        <w:r>
+          <w:rPr>
+            <w:rStyle w:val="Lienhypertexte"/>
+          </w:rPr>
+          <w:t>https://pinon-hebert.fr/domotique/mobile.html</w:t>
+        </w:r>
+      </w:hyperlink>
+    </w:p>
+    <w:p>
       <w:r>
         <w:rPr>
           <w:noProof/>
           <w:lang w:eastAsia="fr-FR"/>
         </w:rPr>
-        <mc:AlternateContent>
-          <mc:Choice Requires="wps">
-            <w:drawing>
-              <wp:anchor distT="0" distB="0" distL="114300" distR="114300" simplePos="0" relativeHeight="251666432" behindDoc="0" locked="0" layoutInCell="1" allowOverlap="1" wp14:anchorId="1EEAC071" wp14:editId="2EE57FC0">
-                <wp:simplePos x="0" y="0"/>
-                <wp:positionH relativeFrom="column">
-                  <wp:posOffset>452755</wp:posOffset>
-                </wp:positionH>
-                <wp:positionV relativeFrom="paragraph">
-                  <wp:posOffset>1525270</wp:posOffset>
-                </wp:positionV>
-                <wp:extent cx="552450" cy="0"/>
-                <wp:effectExtent l="0" t="133350" r="0" b="133350"/>
-                <wp:wrapNone/>
-                <wp:docPr id="5" name="Connecteur droit avec flèche 5"/>
-                <wp:cNvGraphicFramePr/>
-                <a:graphic xmlns:a="http://schemas.openxmlformats.org/drawingml/2006/main">
-                  <a:graphicData uri="http://schemas.microsoft.com/office/word/2010/wordprocessingShape">
-                    <wps:wsp>
-                      <wps:cNvCnPr/>
-                      <wps:spPr>
-                        <a:xfrm>
-                          <a:off x="0" y="0"/>
-                          <a:ext cx="552450" cy="0"/>
-                        </a:xfrm>
-                        <a:prstGeom prst="straightConnector1">
-                          <a:avLst/>
-                        </a:prstGeom>
-                        <a:ln w="28575">
-                          <a:solidFill>
-                            <a:srgbClr val="FF0000"/>
-                          </a:solidFill>
-                          <a:tailEnd type="arrow"/>
-                        </a:ln>
-                      </wps:spPr>
-                      <wps:style>
-                        <a:lnRef idx="1">
-                          <a:schemeClr val="accent1"/>
-                        </a:lnRef>
-                        <a:fillRef idx="0">
-                          <a:schemeClr val="accent1"/>
-                        </a:fillRef>
-                        <a:effectRef idx="0">
-                          <a:schemeClr val="accent1"/>
-                        </a:effectRef>
-                        <a:fontRef idx="minor">
-                          <a:schemeClr val="tx1"/>
-                        </a:fontRef>
-                      </wps:style>
-                      <wps:bodyPr/>
-                    </wps:wsp>
-                  </a:graphicData>
-                </a:graphic>
-              </wp:anchor>
-            </w:drawing>
-          </mc:Choice>
-          <mc:Fallback>
-            <w:pict>
-              <v:shapetype id="_x0000_t32" coordsize="21600,21600" o:spt="32" o:oned="t" path="m,l21600,21600e" filled="f">
-                <v:path arrowok="t" fillok="f" o:connecttype="none"/>
-                <o:lock v:ext="edit" shapetype="t"/>
-              </v:shapetype>
-              <v:shape id="Connecteur droit avec flèche 5" o:spid="_x0000_s1026" type="#_x0000_t32" style="position:absolute;margin-left:35.65pt;margin-top:120.1pt;width:43.5pt;height:0;z-index:251666432;visibility:visible;mso-wrap-style:square;mso-wrap-distance-left:9pt;mso-wrap-distance-top:0;mso-wrap-distance-right:9pt;mso-wrap-distance-bottom:0;mso-position-horizontal:absolute;mso-position-horizontal-relative:text;mso-position-vertical:absolute;mso-position-vertical-relative:text" o:gfxdata="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" strokecolor="red" strokeweight="2.25pt">
-                <v:stroke endarrow="open"/>
-              </v:shape>
-            </w:pict>
-          </mc:Fallback>
-        </mc:AlternateContent>
-      </w:r>
-      <w:r>
-        <w:rPr>
-          <w:noProof/>
-        </w:rPr>
-        <mc:AlternateContent>
-          <mc:Choice Requires="wps">
-            <w:drawing>
-              <wp:anchor distT="0" distB="0" distL="114300" distR="114300" simplePos="0" relativeHeight="251665408" behindDoc="0" locked="0" layoutInCell="1" allowOverlap="1" wp14:anchorId="3562B447" wp14:editId="26AAE53B">
-                <wp:simplePos x="0" y="0"/>
-                <wp:positionH relativeFrom="column">
-                  <wp:posOffset>71755</wp:posOffset>
-                </wp:positionH>
-                <wp:positionV relativeFrom="paragraph">
-                  <wp:posOffset>1401445</wp:posOffset>
-                </wp:positionV>
-                <wp:extent cx="590550" cy="247650"/>
-                <wp:effectExtent l="0" t="0" r="0" b="0"/>
-                <wp:wrapNone/>
-                <wp:docPr id="4" name="Zone de texte 2"/>
-                <wp:cNvGraphicFramePr>
-                  <a:graphicFrameLocks xmlns:a="http://schemas.openxmlformats.org/drawingml/2006/main"/>
-                </wp:cNvGraphicFramePr>
-                <a:graphic xmlns:a="http://schemas.openxmlformats.org/drawingml/2006/main">
-                  <a:graphicData uri="http://schemas.microsoft.com/office/word/2010/wordprocessingShape">
-                    <wps:wsp>
-                      <wps:cNvSpPr txBox="1">
-                        <a:spLocks noChangeArrowheads="1"/>
-                      </wps:cNvSpPr>
-                      <wps:spPr bwMode="auto">
-                        <a:xfrm>
-                          <a:off x="0" y="0"/>
-                          <a:ext cx="590550" cy="247650"/>
-                        </a:xfrm>
-                        <a:prstGeom prst="rect">
-                          <a:avLst/>
-                        </a:prstGeom>
-                        <a:noFill/>
-                        <a:ln w="9525">
-                          <a:noFill/>
-                          <a:miter lim="800000"/>
-                          <a:headEnd/>
-                          <a:tailEnd/>
-                        </a:ln>
-                      </wps:spPr>
-                      <wps:txbx>
-                        <w:txbxContent>
-                          <w:p>
-                            <w:pPr>
-                              <w:rPr>
-                                <w:b/>
-                                <w:color w:val="FF0000"/>
-                                <w:sz w:val="24"/>
-                              </w:rPr>
-                            </w:pPr>
-                            <w:r>
-                              <w:rPr>
-                                <w:b/>
-                                <w:color w:val="FF0000"/>
-                                <w:sz w:val="24"/>
-                              </w:rPr>
-                              <w:t>RED</w:t>
-                            </w:r>
-                          </w:p>
-                        </w:txbxContent>
-                      </wps:txbx>
-                      <wps:bodyPr rot="0" vert="horz" wrap="square" lIns="91440" tIns="45720" rIns="91440" bIns="45720" anchor="t" anchorCtr="0">
-                        <a:noAutofit/>
-                      </wps:bodyPr>
-                    </wps:wsp>
-                  </a:graphicData>
-                </a:graphic>
-                <wp14:sizeRelH relativeFrom="margin">
-                  <wp14:pctWidth>0</wp14:pctWidth>
-                </wp14:sizeRelH>
-                <wp14:sizeRelV relativeFrom="margin">
-                  <wp14:pctHeight>0</wp14:pctHeight>
-                </wp14:sizeRelV>
-              </wp:anchor>
-            </w:drawing>
-          </mc:Choice>
-          <mc:Fallback>
-            <w:pict>
-              <v:shapetype id="_x0000_t202" coordsize="21600,21600" o:spt="202" path="m,l,21600r21600,l21600,xe">
-                <v:stroke joinstyle="miter"/>
-                <v:path gradientshapeok="t" o:connecttype="rect"/>
-              </v:shapetype>
-              <v:shape id="Zone de texte 2" o:spid="_x0000_s1026" type="#_x0000_t202" style="position:absolute;margin-left:5.65pt;margin-top:110.35pt;width:46.5pt;height:19.5pt;z-index:251665408;visibility:visible;mso-wrap-style:square;mso-width-percent:0;mso-height-percent:0;mso-wrap-distance-left:9pt;mso-wrap-distance-top:0;mso-wrap-distance-right:9pt;mso-wrap-distance-bottom:0;mso-position-horizontal:absolute;mso-position-horizontal-relative:text;mso-position-vertical:absolute;mso-position-vertical-relative:text;mso-width-percent:0;mso-height-percent:0;mso-width-relative:margin;mso-height-relative:margin;v-text-anchor:top" o:gfxdata="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" filled="f" stroked="f">
-                <v:textbox>
-                  <w:txbxContent>
-                    <w:p>
-                      <w:pPr>
-                        <w:rPr>
-                          <w:b/>
-                          <w:color w:val="FF0000"/>
-                          <w:sz w:val="24"/>
-                        </w:rPr>
-                      </w:pPr>
-                      <w:r>
-                        <w:rPr>
-                          <w:b/>
-                          <w:color w:val="FF0000"/>
-                          <w:sz w:val="24"/>
-                        </w:rPr>
-                        <w:t>RED</w:t>
-                      </w:r>
-                    </w:p>
-                  </w:txbxContent>
-                </v:textbox>
-              </v:shape>
-            </w:pict>
-          </mc:Fallback>
-        </mc:AlternateContent>
-      </w:r>
-      <w:r>
-        <w:rPr>
-          <w:noProof/>
-        </w:rPr>
-        <mc:AlternateContent>
-          <mc:Choice Requires="wps">
-            <w:drawing>
-              <wp:anchor distT="0" distB="0" distL="114300" distR="114300" simplePos="0" relativeHeight="251663360" behindDoc="0" locked="0" layoutInCell="1" allowOverlap="1" wp14:anchorId="0528CF52" wp14:editId="09A629D3">
-                <wp:simplePos x="0" y="0"/>
-                <wp:positionH relativeFrom="column">
-                  <wp:posOffset>2433955</wp:posOffset>
-                </wp:positionH>
-                <wp:positionV relativeFrom="paragraph">
-                  <wp:posOffset>1277620</wp:posOffset>
-                </wp:positionV>
-                <wp:extent cx="590550" cy="247650"/>
-                <wp:effectExtent l="0" t="0" r="0" b="0"/>
-                <wp:wrapNone/>
-                <wp:docPr id="307" name="Zone de texte 2"/>
-                <wp:cNvGraphicFramePr>
-                  <a:graphicFrameLocks xmlns:a="http://schemas.openxmlformats.org/drawingml/2006/main"/>
-                </wp:cNvGraphicFramePr>
-                <a:graphic xmlns:a="http://schemas.openxmlformats.org/drawingml/2006/main">
-                  <a:graphicData uri="http://schemas.microsoft.com/office/word/2010/wordprocessingShape">
-                    <wps:wsp>
-                      <wps:cNvSpPr txBox="1">
-                        <a:spLocks noChangeArrowheads="1"/>
-                      </wps:cNvSpPr>
-                      <wps:spPr bwMode="auto">
-                        <a:xfrm>
-                          <a:off x="0" y="0"/>
-                          <a:ext cx="590550" cy="247650"/>
-                        </a:xfrm>
-                        <a:prstGeom prst="rect">
-                          <a:avLst/>
-                        </a:prstGeom>
-                        <a:noFill/>
-                        <a:ln w="9525">
-                          <a:noFill/>
-                          <a:miter lim="800000"/>
-                          <a:headEnd/>
-                          <a:tailEnd/>
-                        </a:ln>
-                      </wps:spPr>
-                      <wps:txbx>
-                        <w:txbxContent>
-                          <w:p>
-                            <w:pPr>
-                              <w:rPr>
-                                <w:b/>
-                                <w:color w:val="FF0000"/>
-                                <w:sz w:val="24"/>
-                              </w:rPr>
-                            </w:pPr>
-                            <w:r>
-                              <w:rPr>
-                                <w:b/>
-                                <w:color w:val="FF0000"/>
-                                <w:sz w:val="24"/>
-                              </w:rPr>
-                              <w:t>BLUE</w:t>
-                            </w:r>
-                          </w:p>
-                        </w:txbxContent>
-                      </wps:txbx>
-                      <wps:bodyPr rot="0" vert="horz" wrap="square" lIns="91440" tIns="45720" rIns="91440" bIns="45720" anchor="t" anchorCtr="0">
-                        <a:noAutofit/>
-                      </wps:bodyPr>
-                    </wps:wsp>
-                  </a:graphicData>
-                </a:graphic>
-                <wp14:sizeRelH relativeFrom="margin">
-                  <wp14:pctWidth>0</wp14:pctWidth>
-                </wp14:sizeRelH>
-                <wp14:sizeRelV relativeFrom="margin">
-                  <wp14:pctHeight>0</wp14:pctHeight>
-                </wp14:sizeRelV>
-              </wp:anchor>
-            </w:drawing>
-          </mc:Choice>
-          <mc:Fallback>
-            <w:pict>
-              <v:shape id="_x0000_s1027" type="#_x0000_t202" style="position:absolute;margin-left:191.65pt;margin-top:100.6pt;width:46.5pt;height:19.5pt;z-index:251663360;visibility:visible;mso-wrap-style:square;mso-width-percent:0;mso-height-percent:0;mso-wrap-distance-left:9pt;mso-wrap-distance-top:0;mso-wrap-distance-right:9pt;mso-wrap-distance-bottom:0;mso-position-horizontal:absolute;mso-position-horizontal-relative:text;mso-position-vertical:absolute;mso-position-vertical-relative:text;mso-width-percent:0;mso-height-percent:0;mso-width-relative:margin;mso-height-relative:margin;v-text-anchor:top" o:gfxdata="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" filled="f" stroked="f">
-                <v:textbox>
-                  <w:txbxContent>
-                    <w:p>
-                      <w:pPr>
-                        <w:rPr>
-                          <w:b/>
-                          <w:color w:val="FF0000"/>
-                          <w:sz w:val="24"/>
-                        </w:rPr>
-                      </w:pPr>
-                      <w:r>
-                        <w:rPr>
-                          <w:b/>
-                          <w:color w:val="FF0000"/>
-                          <w:sz w:val="24"/>
-                        </w:rPr>
-                        <w:t>BLUE</w:t>
-                      </w:r>
-                    </w:p>
-                  </w:txbxContent>
-                </v:textbox>
-              </v:shape>
-            </w:pict>
-          </mc:Fallback>
-        </mc:AlternateContent>
-      </w:r>
-      <w:r>
-        <w:rPr>
-          <w:noProof/>
-          <w:lang w:eastAsia="fr-FR"/>
-        </w:rPr>
-        <mc:AlternateContent>
-          <mc:Choice Requires="wps">
-            <w:drawing>
-              <wp:anchor distT="0" distB="0" distL="114300" distR="114300" simplePos="0" relativeHeight="251661312" behindDoc="0" locked="0" layoutInCell="1" allowOverlap="1" wp14:anchorId="469F3D7F" wp14:editId="660713AA">
-                <wp:simplePos x="0" y="0"/>
-                <wp:positionH relativeFrom="column">
-                  <wp:posOffset>1062355</wp:posOffset>
-                </wp:positionH>
-                <wp:positionV relativeFrom="paragraph">
-                  <wp:posOffset>1401445</wp:posOffset>
-                </wp:positionV>
-                <wp:extent cx="209550" cy="209550"/>
-                <wp:effectExtent l="0" t="0" r="19050" b="19050"/>
-                <wp:wrapNone/>
-                <wp:docPr id="3" name="Rectangle 3"/>
-                <wp:cNvGraphicFramePr/>
-                <a:graphic xmlns:a="http://schemas.openxmlformats.org/drawingml/2006/main">
-                  <a:graphicData uri="http://schemas.microsoft.com/office/word/2010/wordprocessingShape">
-                    <wps:wsp>
-                      <wps:cNvSpPr/>
-                      <wps:spPr>
-                        <a:xfrm>
-                          <a:off x="0" y="0"/>
-                          <a:ext cx="209550" cy="209550"/>
-                        </a:xfrm>
-                        <a:prstGeom prst="rect">
-                          <a:avLst/>
-                        </a:prstGeom>
-                        <a:noFill/>
-                        <a:ln>
-                          <a:solidFill>
-                            <a:srgbClr val="FF0000"/>
-                          </a:solidFill>
-                        </a:ln>
-                      </wps:spPr>
-                      <wps:style>
-                        <a:lnRef idx="2">
-                          <a:schemeClr val="accent1">
-                            <a:shade val="50000"/>
-                          </a:schemeClr>
-                        </a:lnRef>
-                        <a:fillRef idx="1">
-                          <a:schemeClr val="accent1"/>
-                        </a:fillRef>
-                        <a:effectRef idx="0">
-                          <a:schemeClr val="accent1"/>
-                        </a:effectRef>
-                        <a:fontRef idx="minor">
-                          <a:schemeClr val="lt1"/>
-                        </a:fontRef>
-                      </wps:style>
-                      <wps:bodyPr rot="0" spcFirstLastPara="0" vertOverflow="overflow" horzOverflow="overflow" vert="horz" wrap="square" lIns="91440" tIns="45720" rIns="91440" bIns="45720" numCol="1" spcCol="0" rtlCol="0" fromWordArt="0" anchor="ctr" anchorCtr="0" forceAA="0" compatLnSpc="1">
-                        <a:prstTxWarp prst="textNoShape">
-                          <a:avLst/>
-                        </a:prstTxWarp>
-                        <a:noAutofit/>
-                      </wps:bodyPr>
-                    </wps:wsp>
-                  </a:graphicData>
-                </a:graphic>
-              </wp:anchor>
-            </w:drawing>
-          </mc:Choice>
-          <mc:Fallback>
-            <w:pict>
-              <v:rect id="Rectangle 3" o:spid="_x0000_s1026" style="position:absolute;margin-left:83.65pt;margin-top:110.35pt;width:16.5pt;height:16.5pt;z-index:251661312;visibility:visible;mso-wrap-style:square;mso-wrap-distance-left:9pt;mso-wrap-distance-top:0;mso-wrap-distance-right:9pt;mso-wrap-distance-bottom:0;mso-position-horizontal:absolute;mso-position-horizontal-relative:text;mso-position-vertical:absolute;mso-position-vertical-relative:text;v-text-anchor:middle" o:gfxdata="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" filled="f" strokecolor="red" strokeweight="2pt"/>
-            </w:pict>
-          </mc:Fallback>
-        </mc:AlternateContent>
-      </w:r>
-      <w:r>
-        <w:rPr>
-          <w:noProof/>
-          <w:lang w:eastAsia="fr-FR"/>
-        </w:rPr>
-        <w:t>D</w:t>
-      </w:r>
-      <w:r>
-        <w:rPr>
-          <w:noProof/>
-          <w:lang w:eastAsia="fr-FR"/>
-        </w:rPr>
         <w:drawing>
-          <wp:inline distT="0" distB="0" distL="0" distR="0" wp14:anchorId="4EC114DB" wp14:editId="6049E235">
-            <wp:extent cx="3286125" cy="2526209"/>
-            <wp:effectExtent l="0" t="0" r="0" b="7620"/>
-            <wp:docPr id="1" name="Image 1" descr="adafruit_products_2471_top_180rotated_ORIG.jpg"/>
+          <wp:anchor distT="0" distB="0" distL="114300" distR="114300" simplePos="0" relativeHeight="251667456" behindDoc="1" locked="0" layoutInCell="1" allowOverlap="1">
+            <wp:simplePos x="0" y="0"/>
+            <wp:positionH relativeFrom="column">
+              <wp:posOffset>-4445</wp:posOffset>
+            </wp:positionH>
+            <wp:positionV relativeFrom="paragraph">
+              <wp:posOffset>-635</wp:posOffset>
+            </wp:positionV>
+            <wp:extent cx="1656000" cy="1389600"/>
+            <wp:effectExtent l="0" t="0" r="1905" b="1270"/>
+            <wp:wrapTight wrapText="bothSides">
+              <wp:wrapPolygon edited="0">
+                <wp:start x="0" y="0"/>
+                <wp:lineTo x="0" y="21324"/>
+                <wp:lineTo x="21376" y="21324"/>
+                <wp:lineTo x="21376" y="0"/>
+                <wp:lineTo x="0" y="0"/>
+              </wp:wrapPolygon>
+            </wp:wrapTight>
+            <wp:docPr id="6" name="Image 6"/>
             <wp:cNvGraphicFramePr>
               <a:graphicFrameLocks xmlns:a="http://schemas.openxmlformats.org/drawingml/2006/main" noChangeAspect="1"/>
             </wp:cNvGraphicFramePr>
@@ -628,91 +498,63 @@
               <a:graphicData uri="http://schemas.openxmlformats.org/drawingml/2006/picture">
                 <pic:pic xmlns:pic="http://schemas.openxmlformats.org/drawingml/2006/picture">
                   <pic:nvPicPr>
-                    <pic:cNvPr id="0" name="Picture 1" descr="adafruit_products_2471_top_180rotated_ORIG.jpg"/>
-                    <pic:cNvPicPr>
-                      <a:picLocks noChangeAspect="1" noChangeArrowheads="1"/>
-                    </pic:cNvPicPr>
+                    <pic:cNvPr id="0" name=""/>
+                    <pic:cNvPicPr/>
                   </pic:nvPicPr>
-                  <pic:blipFill>
-                    <a:blip r:embed="rId6" cstate="print">
+                  <pic:blipFill rotWithShape="1">
+                    <a:blip r:embed="rId9">
                       <a:extLst>
                         <a:ext uri="{28A0092B-C50C-407E-A947-70E740481C1C}">
                           <a14:useLocalDpi xmlns:a14="http://schemas.microsoft.com/office/drawing/2010/main" val="0"/>
                         </a:ext>
                       </a:extLst>
                     </a:blip>
-                    <a:srcRect/>
-                    <a:stretch>
-                      <a:fillRect/>
-                    </a:stretch>
+                    <a:srcRect t="17493" r="71192" b="44377"/>
+                    <a:stretch/>
                   </pic:blipFill>
                   <pic:spPr bwMode="auto">
                     <a:xfrm>
                       <a:off x="0" y="0"/>
-                      <a:ext cx="3285701" cy="2525883"/>
+                      <a:ext cx="1656000" cy="1389600"/>
                     </a:xfrm>
                     <a:prstGeom prst="rect">
                       <a:avLst/>
                     </a:prstGeom>
-                    <a:noFill/>
                     <a:ln>
                       <a:noFill/>
                     </a:ln>
+                    <a:extLst>
+                      <a:ext uri="{53640926-AAD7-44D8-BBD7-CCE9431645EC}">
+                        <a14:shadowObscured xmlns:a14="http://schemas.microsoft.com/office/drawing/2010/main"/>
+                      </a:ext>
+                    </a:extLst>
                   </pic:spPr>
                 </pic:pic>
               </a:graphicData>
             </a:graphic>
-          </wp:inline>
+            <wp14:sizeRelH relativeFrom="margin">
+              <wp14:pctWidth>0</wp14:pctWidth>
+            </wp14:sizeRelH>
+            <wp14:sizeRelV relativeFrom="margin">
+              <wp14:pctHeight>0</wp14:pctHeight>
+            </wp14:sizeRelV>
+          </wp:anchor>
         </w:drawing>
       </w:r>
-    </w:p>
+      <w:r>
+        <w:t>La température est mise à jour toutes les 10 secondes aussi bien sur l’affichage que pour la mesure. Le décalage ne devrait donc pas dépasser cette valeur.</w:t>
+      </w:r>
+    </w:p>
+    <w:p>
+      <w:r>
+        <w:t>Testé sur Windows (Firefox, IE et chrome), Android et Ios (Safari)</w:t>
+      </w:r>
+    </w:p>
+    <w:p/>
     <w:p>
       <w:pPr>
         <w:pStyle w:val="Titre3"/>
       </w:pPr>
-      <w:r>
-        <w:t>En fonctionnement « nominal »</w:t>
-      </w:r>
-    </w:p>
-    <w:p>
-      <w:proofErr w:type="gramStart"/>
-      <w:r>
-        <w:t xml:space="preserve">L’ </w:t>
-      </w:r>
-      <w:r>
-        <w:t>acquissions</w:t>
-      </w:r>
-      <w:proofErr w:type="gramEnd"/>
-      <w:r>
-        <w:t xml:space="preserve"> de la température </w:t>
-      </w:r>
-      <w:r>
-        <w:t xml:space="preserve">est signalée par un flash de la </w:t>
-      </w:r>
-      <w:proofErr w:type="spellStart"/>
-      <w:r>
-        <w:t>led</w:t>
-      </w:r>
-      <w:proofErr w:type="spellEnd"/>
-      <w:r>
-        <w:t xml:space="preserve"> bleu.</w:t>
-      </w:r>
-    </w:p>
-    <w:p>
-      <w:r>
-        <w:t xml:space="preserve">La transmission de la température au serveur est également </w:t>
-      </w:r>
-      <w:r>
-        <w:t xml:space="preserve">signalée par un flash de la </w:t>
-      </w:r>
-      <w:proofErr w:type="spellStart"/>
-      <w:r>
-        <w:t>led</w:t>
-      </w:r>
-      <w:proofErr w:type="spellEnd"/>
-      <w:r>
-        <w:t xml:space="preserve"> bleu.</w:t>
-      </w:r>
     </w:p>
     <w:p>
       <w:pPr>
@@ -811,10 +653,7 @@
       </w:r>
       <w:proofErr w:type="spellEnd"/>
       <w:r>
-        <w:t xml:space="preserve"> </w:t>
-      </w:r>
-      <w:r>
-        <w:t>est cependant capable de poursuivre son fonctionnement. Si la LED bleu est allumée pendant le clignotement de la LED rouge l’erreur est dite « fatale ». Un redémarrage ou une action de maintenance est nécessaire.</w:t>
+        <w:t xml:space="preserve"> est cependant capable de poursuivre son fonctionnement. Si la LED bleu est allumée pendant le clignotement de la LED rouge l’erreur est dite « fatale ». Un redémarrage ou une action de maintenance est nécessaire.</w:t>
       </w:r>
     </w:p>
     <w:tbl>
@@ -955,11 +794,7 @@
           </w:tcPr>
           <w:p>
             <w:r>
-              <w:t xml:space="preserve">Erreur de connexion Wifi. Le point </w:t>
-            </w:r>
-            <w:r>
-              <w:lastRenderedPageBreak/>
-              <w:t>d’accès n’est pas disponible.</w:t>
+              <w:t>Erreur de connexion Wifi. Le point d’accès n’est pas disponible.</w:t>
             </w:r>
           </w:p>
         </w:tc>
@@ -976,7 +811,6 @@
               </w:numPr>
             </w:pPr>
             <w:r>
-              <w:lastRenderedPageBreak/>
               <w:t>Vérifier le point d’accè</w:t>
             </w:r>
             <w:r>
@@ -992,7 +826,6 @@
               </w:numPr>
             </w:pPr>
             <w:r>
-              <w:lastRenderedPageBreak/>
               <w:t>Effectuer un retour en configuration « usine »</w:t>
             </w:r>
           </w:p>
@@ -1005,7 +838,6 @@
           </w:tcPr>
           <w:p>
             <w:r>
-              <w:lastRenderedPageBreak/>
               <w:t>4</w:t>
             </w:r>
           </w:p>
@@ -1051,16 +883,7 @@
             </w:r>
             <w:proofErr w:type="spellEnd"/>
             <w:r>
-              <w:t xml:space="preserve"> </w:t>
-            </w:r>
-            <w:r>
-              <w:t>n’</w:t>
-            </w:r>
-            <w:r>
-              <w:t>est</w:t>
-            </w:r>
-            <w:r>
-              <w:t xml:space="preserve"> pas accessible.</w:t>
+              <w:t xml:space="preserve"> n’est pas accessible.</w:t>
             </w:r>
           </w:p>
         </w:tc>
@@ -1147,14 +970,772 @@
               <w:t xml:space="preserve"> en maintenance </w:t>
             </w:r>
           </w:p>
+          <w:p>
+            <w:pPr>
+              <w:pStyle w:val="Paragraphedeliste"/>
+              <w:numPr>
+                <w:ilvl w:val="0"/>
+                <w:numId w:val="4"/>
+              </w:numPr>
+            </w:pPr>
+            <w:r>
+              <w:t>La connexion wifi est peut-être de mauvaise qualité (distance interférences)</w:t>
+            </w:r>
+          </w:p>
+        </w:tc>
+      </w:tr>
+      <w:tr>
+        <w:tc>
+          <w:tcPr>
+            <w:tcW w:w="675" w:type="dxa"/>
+          </w:tcPr>
+          <w:p>
+            <w:r>
+              <w:t>5</w:t>
+            </w:r>
+          </w:p>
+        </w:tc>
+        <w:tc>
+          <w:tcPr>
+            <w:tcW w:w="3828" w:type="dxa"/>
+          </w:tcPr>
+          <w:p>
+            <w:r>
+              <w:t xml:space="preserve">Pas de capteur </w:t>
+            </w:r>
+          </w:p>
+          <w:p>
+            <w:r>
+              <w:t>Le capteur DS18B20 n’est pas en place ou est mal connecter</w:t>
+            </w:r>
+          </w:p>
+        </w:tc>
+        <w:tc>
+          <w:tcPr>
+            <w:tcW w:w="4785" w:type="dxa"/>
+          </w:tcPr>
+          <w:p>
+            <w:pPr>
+              <w:pStyle w:val="Paragraphedeliste"/>
+              <w:numPr>
+                <w:ilvl w:val="0"/>
+                <w:numId w:val="4"/>
+              </w:numPr>
+            </w:pPr>
+            <w:r>
+              <w:t>Brancher ou changer le capteur</w:t>
+            </w:r>
+          </w:p>
+          <w:p>
+            <w:pPr>
+              <w:pStyle w:val="Paragraphedeliste"/>
+              <w:numPr>
+                <w:ilvl w:val="0"/>
+                <w:numId w:val="4"/>
+              </w:numPr>
+            </w:pPr>
+            <w:r>
+              <w:t>Vérifier les branchements</w:t>
+            </w:r>
+            <w:bookmarkStart w:id="0" w:name="_GoBack"/>
+            <w:bookmarkEnd w:id="0"/>
+          </w:p>
         </w:tc>
       </w:tr>
     </w:tbl>
-    <w:p>
-      <w:bookmarkStart w:id="0" w:name="_GoBack"/>
-      <w:bookmarkEnd w:id="0"/>
-    </w:p>
     <w:p/>
+    <w:p>
+      <w:pPr>
+        <w:pStyle w:val="Titre2"/>
+      </w:pPr>
+      <w:r>
+        <w:t xml:space="preserve">Comment debugger le fonctionnement du </w:t>
+      </w:r>
+      <w:r>
+        <w:t xml:space="preserve">Wifi </w:t>
+      </w:r>
+      <w:proofErr w:type="spellStart"/>
+      <w:r>
+        <w:t>IoT</w:t>
+      </w:r>
+      <w:proofErr w:type="spellEnd"/>
+      <w:r>
+        <w:t xml:space="preserve"> MQTT </w:t>
+      </w:r>
+      <w:proofErr w:type="spellStart"/>
+      <w:r>
+        <w:t>sensor</w:t>
+      </w:r>
+      <w:proofErr w:type="spellEnd"/>
+    </w:p>
+    <w:p>
+      <w:r>
+        <w:t xml:space="preserve">Il faut disposer d’un adaptateur « USB Série ». Les modèles 5v ou 3,3v sont indifféremment utilisables. Celui vendu par ADAFRUIT $10 pour le </w:t>
+      </w:r>
+      <w:proofErr w:type="spellStart"/>
+      <w:r>
+        <w:t>Raspberry</w:t>
+      </w:r>
+      <w:proofErr w:type="spellEnd"/>
+      <w:r>
+        <w:t xml:space="preserve"> PI fonctionne parfaitement.</w:t>
+      </w:r>
+    </w:p>
+    <w:p>
+      <w:r>
+        <w:rPr>
+          <w:noProof/>
+        </w:rPr>
+        <w:pict>
+          <v:shape id="_x0000_s1026" type="#_x0000_t75" style="position:absolute;margin-left:221.35pt;margin-top:33.95pt;width:146.25pt;height:128.25pt;z-index:251670528;mso-position-horizontal-relative:text;mso-position-vertical-relative:text" wrapcoords="5317 126 5317 6189 1108 7579 1108 12253 1772 14274 1329 15158 1551 15663 5317 16295 5317 21347 21600 21347 21600 126 5317 126">
+            <v:imagedata r:id="rId10" o:title=""/>
+            <w10:wrap type="tight"/>
+          </v:shape>
+          <o:OLEObject Type="Embed" ProgID="Visio.Drawing.11" ShapeID="_x0000_s1026" DrawAspect="Content" ObjectID="_1522426744" r:id="rId11"/>
+        </w:pict>
+      </w:r>
+      <w:r>
+        <w:rPr>
+          <w:noProof/>
+          <w:lang w:eastAsia="fr-FR"/>
+        </w:rPr>
+        <w:drawing>
+          <wp:anchor distT="0" distB="0" distL="114300" distR="114300" simplePos="0" relativeHeight="251668480" behindDoc="1" locked="0" layoutInCell="1" allowOverlap="1" wp14:anchorId="1B63619E" wp14:editId="4EA4BD58">
+            <wp:simplePos x="0" y="0"/>
+            <wp:positionH relativeFrom="column">
+              <wp:posOffset>-4445</wp:posOffset>
+            </wp:positionH>
+            <wp:positionV relativeFrom="paragraph">
+              <wp:posOffset>-3810</wp:posOffset>
+            </wp:positionV>
+            <wp:extent cx="1965600" cy="1476000"/>
+            <wp:effectExtent l="0" t="0" r="0" b="0"/>
+            <wp:wrapTight wrapText="bothSides">
+              <wp:wrapPolygon edited="0">
+                <wp:start x="0" y="0"/>
+                <wp:lineTo x="0" y="21191"/>
+                <wp:lineTo x="21356" y="21191"/>
+                <wp:lineTo x="21356" y="0"/>
+                <wp:lineTo x="0" y="0"/>
+              </wp:wrapPolygon>
+            </wp:wrapTight>
+            <wp:docPr id="7" name="Image 7" descr="USB to TTL Serial Cable - Debug / Console Cable for Raspberry Pi"/>
+            <wp:cNvGraphicFramePr>
+              <a:graphicFrameLocks xmlns:a="http://schemas.openxmlformats.org/drawingml/2006/main" noChangeAspect="1"/>
+            </wp:cNvGraphicFramePr>
+            <a:graphic xmlns:a="http://schemas.openxmlformats.org/drawingml/2006/main">
+              <a:graphicData uri="http://schemas.openxmlformats.org/drawingml/2006/picture">
+                <pic:pic xmlns:pic="http://schemas.openxmlformats.org/drawingml/2006/picture">
+                  <pic:nvPicPr>
+                    <pic:cNvPr id="0" name="Picture 3" descr="USB to TTL Serial Cable - Debug / Console Cable for Raspberry Pi"/>
+                    <pic:cNvPicPr>
+                      <a:picLocks noChangeAspect="1" noChangeArrowheads="1"/>
+                    </pic:cNvPicPr>
+                  </pic:nvPicPr>
+                  <pic:blipFill>
+                    <a:blip r:embed="rId12" cstate="print">
+                      <a:extLst>
+                        <a:ext uri="{28A0092B-C50C-407E-A947-70E740481C1C}">
+                          <a14:useLocalDpi xmlns:a14="http://schemas.microsoft.com/office/drawing/2010/main" val="0"/>
+                        </a:ext>
+                      </a:extLst>
+                    </a:blip>
+                    <a:srcRect/>
+                    <a:stretch>
+                      <a:fillRect/>
+                    </a:stretch>
+                  </pic:blipFill>
+                  <pic:spPr bwMode="auto">
+                    <a:xfrm>
+                      <a:off x="0" y="0"/>
+                      <a:ext cx="1965600" cy="1476000"/>
+                    </a:xfrm>
+                    <a:prstGeom prst="rect">
+                      <a:avLst/>
+                    </a:prstGeom>
+                    <a:noFill/>
+                    <a:ln>
+                      <a:noFill/>
+                    </a:ln>
+                  </pic:spPr>
+                </pic:pic>
+              </a:graphicData>
+            </a:graphic>
+            <wp14:sizeRelH relativeFrom="margin">
+              <wp14:pctWidth>0</wp14:pctWidth>
+            </wp14:sizeRelH>
+            <wp14:sizeRelV relativeFrom="margin">
+              <wp14:pctHeight>0</wp14:pctHeight>
+            </wp14:sizeRelV>
+          </wp:anchor>
+        </w:drawing>
+      </w:r>
+      <w:r>
+        <w:t xml:space="preserve">Cet adaptateur dispose de 4 fils. Ils doivent être </w:t>
+      </w:r>
+      <w:proofErr w:type="gramStart"/>
+      <w:r>
+        <w:t>branchées</w:t>
+      </w:r>
+      <w:proofErr w:type="gramEnd"/>
+      <w:r>
+        <w:t xml:space="preserve"> comme ceci :</w:t>
+      </w:r>
+    </w:p>
+    <w:p/>
+    <w:p/>
+    <w:p/>
+    <w:p>
+      <w:r>
+        <w:t xml:space="preserve">En fonction de l’ordinateur utilisé et du système d’exploitation le nom du port série USB change. Il faut alors ouvrir un terminal sur ce port avec une vitesse de 115200 bps et </w:t>
+      </w:r>
+      <w:proofErr w:type="gramStart"/>
+      <w:r>
+        <w:t>les information suivantes</w:t>
+      </w:r>
+      <w:proofErr w:type="gramEnd"/>
+      <w:r>
+        <w:t xml:space="preserve"> s’affichent (au branchement du </w:t>
+      </w:r>
+      <w:r>
+        <w:rPr>
+          <w:b/>
+          <w:i/>
+        </w:rPr>
+        <w:t xml:space="preserve">Wifi </w:t>
+      </w:r>
+      <w:proofErr w:type="spellStart"/>
+      <w:r>
+        <w:rPr>
+          <w:b/>
+          <w:i/>
+        </w:rPr>
+        <w:t>IoT</w:t>
+      </w:r>
+      <w:proofErr w:type="spellEnd"/>
+      <w:r>
+        <w:rPr>
+          <w:b/>
+          <w:i/>
+        </w:rPr>
+        <w:t xml:space="preserve"> MQTT </w:t>
+      </w:r>
+      <w:proofErr w:type="spellStart"/>
+      <w:r>
+        <w:rPr>
+          <w:b/>
+          <w:i/>
+        </w:rPr>
+        <w:t>sensor</w:t>
+      </w:r>
+      <w:proofErr w:type="spellEnd"/>
+      <w:r>
+        <w:t>).</w:t>
+      </w:r>
+    </w:p>
+    <w:p>
+      <w:pPr>
+        <w:shd w:val="clear" w:color="auto" w:fill="000000" w:themeFill="text1"/>
+        <w:spacing w:after="0"/>
+        <w:rPr>
+          <w:rFonts w:ascii="Courier New" w:hAnsi="Courier New" w:cs="Courier New"/>
+          <w:color w:val="92D050"/>
+          <w:lang w:val="en-US"/>
+        </w:rPr>
+      </w:pPr>
+      <w:r>
+        <w:rPr>
+          <w:rFonts w:ascii="Courier New" w:hAnsi="Courier New" w:cs="Courier New"/>
+          <w:color w:val="92D050"/>
+          <w:lang w:val="en-US"/>
+        </w:rPr>
+        <w:t>Connecting to DOMO</w:t>
+      </w:r>
+    </w:p>
+    <w:p>
+      <w:pPr>
+        <w:shd w:val="clear" w:color="auto" w:fill="000000" w:themeFill="text1"/>
+        <w:spacing w:after="0"/>
+        <w:rPr>
+          <w:rFonts w:ascii="Courier New" w:hAnsi="Courier New" w:cs="Courier New"/>
+          <w:color w:val="92D050"/>
+          <w:lang w:val="en-US"/>
+        </w:rPr>
+      </w:pPr>
+      <w:r>
+        <w:rPr>
+          <w:rFonts w:ascii="Courier New" w:hAnsi="Courier New" w:cs="Courier New"/>
+          <w:color w:val="92D050"/>
+          <w:lang w:val="en-US"/>
+        </w:rPr>
+        <w:t>.............</w:t>
+      </w:r>
+    </w:p>
+    <w:p>
+      <w:pPr>
+        <w:shd w:val="clear" w:color="auto" w:fill="000000" w:themeFill="text1"/>
+        <w:spacing w:after="0"/>
+        <w:rPr>
+          <w:rFonts w:ascii="Courier New" w:hAnsi="Courier New" w:cs="Courier New"/>
+          <w:color w:val="92D050"/>
+          <w:lang w:val="en-US"/>
+        </w:rPr>
+      </w:pPr>
+      <w:proofErr w:type="spellStart"/>
+      <w:r>
+        <w:rPr>
+          <w:rFonts w:ascii="Courier New" w:hAnsi="Courier New" w:cs="Courier New"/>
+          <w:color w:val="92D050"/>
+          <w:lang w:val="en-US"/>
+        </w:rPr>
+        <w:t>WiFi</w:t>
+      </w:r>
+      <w:proofErr w:type="spellEnd"/>
+      <w:r>
+        <w:rPr>
+          <w:rFonts w:ascii="Courier New" w:hAnsi="Courier New" w:cs="Courier New"/>
+          <w:color w:val="92D050"/>
+          <w:lang w:val="en-US"/>
+        </w:rPr>
+        <w:t xml:space="preserve"> connected</w:t>
+      </w:r>
+    </w:p>
+    <w:p>
+      <w:pPr>
+        <w:shd w:val="clear" w:color="auto" w:fill="000000" w:themeFill="text1"/>
+        <w:spacing w:after="0"/>
+        <w:rPr>
+          <w:rFonts w:ascii="Courier New" w:hAnsi="Courier New" w:cs="Courier New"/>
+          <w:color w:val="92D050"/>
+          <w:lang w:val="en-US"/>
+        </w:rPr>
+      </w:pPr>
+      <w:r>
+        <w:rPr>
+          <w:rFonts w:ascii="Courier New" w:hAnsi="Courier New" w:cs="Courier New"/>
+          <w:color w:val="92D050"/>
+          <w:lang w:val="en-US"/>
+        </w:rPr>
+        <w:t xml:space="preserve">IP address: </w:t>
+      </w:r>
+    </w:p>
+    <w:p>
+      <w:pPr>
+        <w:shd w:val="clear" w:color="auto" w:fill="000000" w:themeFill="text1"/>
+        <w:spacing w:after="0"/>
+        <w:rPr>
+          <w:rFonts w:ascii="Courier New" w:hAnsi="Courier New" w:cs="Courier New"/>
+          <w:color w:val="92D050"/>
+          <w:lang w:val="en-US"/>
+        </w:rPr>
+      </w:pPr>
+      <w:r>
+        <w:rPr>
+          <w:rFonts w:ascii="Courier New" w:hAnsi="Courier New" w:cs="Courier New"/>
+          <w:color w:val="92D050"/>
+          <w:lang w:val="en-US"/>
+        </w:rPr>
+        <w:t>192.168.43.145</w:t>
+      </w:r>
+    </w:p>
+    <w:p>
+      <w:pPr>
+        <w:shd w:val="clear" w:color="auto" w:fill="000000" w:themeFill="text1"/>
+        <w:spacing w:after="0"/>
+        <w:rPr>
+          <w:rFonts w:ascii="Courier New" w:hAnsi="Courier New" w:cs="Courier New"/>
+          <w:color w:val="92D050"/>
+          <w:lang w:val="en-US"/>
+        </w:rPr>
+      </w:pPr>
+      <w:r>
+        <w:rPr>
+          <w:rFonts w:ascii="Courier New" w:hAnsi="Courier New" w:cs="Courier New"/>
+          <w:color w:val="92D050"/>
+          <w:lang w:val="en-US"/>
+        </w:rPr>
+        <w:t>Request for Internet time</w:t>
+      </w:r>
+    </w:p>
+    <w:p>
+      <w:pPr>
+        <w:shd w:val="clear" w:color="auto" w:fill="000000" w:themeFill="text1"/>
+        <w:spacing w:after="0"/>
+        <w:rPr>
+          <w:rFonts w:ascii="Courier New" w:hAnsi="Courier New" w:cs="Courier New"/>
+          <w:color w:val="92D050"/>
+          <w:lang w:val="en-US"/>
+        </w:rPr>
+      </w:pPr>
+      <w:r>
+        <w:rPr>
+          <w:rFonts w:ascii="Courier New" w:hAnsi="Courier New" w:cs="Courier New"/>
+          <w:color w:val="92D050"/>
+          <w:lang w:val="en-US"/>
+        </w:rPr>
+        <w:t>16:40:</w:t>
+      </w:r>
+      <w:r>
+        <w:rPr>
+          <w:rFonts w:ascii="Courier New" w:hAnsi="Courier New" w:cs="Courier New"/>
+          <w:color w:val="92D050"/>
+          <w:lang w:val="en-US"/>
+        </w:rPr>
+        <w:t>49</w:t>
+      </w:r>
+    </w:p>
+    <w:p>
+      <w:pPr>
+        <w:shd w:val="clear" w:color="auto" w:fill="000000" w:themeFill="text1"/>
+        <w:spacing w:after="0"/>
+        <w:rPr>
+          <w:rFonts w:ascii="Courier New" w:hAnsi="Courier New" w:cs="Courier New"/>
+          <w:color w:val="92D050"/>
+          <w:lang w:val="en-US"/>
+        </w:rPr>
+      </w:pPr>
+      <w:r>
+        <w:rPr>
+          <w:rFonts w:ascii="Courier New" w:hAnsi="Courier New" w:cs="Courier New"/>
+          <w:color w:val="92D050"/>
+          <w:lang w:val="en-US"/>
+        </w:rPr>
+        <w:t xml:space="preserve">Connecting MQTT server (mare.pinon-hebert.fr) ... MQTT server </w:t>
+      </w:r>
+      <w:proofErr w:type="gramStart"/>
+      <w:r>
+        <w:rPr>
+          <w:rFonts w:ascii="Courier New" w:hAnsi="Courier New" w:cs="Courier New"/>
+          <w:color w:val="92D050"/>
+          <w:lang w:val="en-US"/>
+        </w:rPr>
+        <w:t>Connected</w:t>
+      </w:r>
+      <w:proofErr w:type="gramEnd"/>
+      <w:r>
+        <w:rPr>
+          <w:rFonts w:ascii="Courier New" w:hAnsi="Courier New" w:cs="Courier New"/>
+          <w:color w:val="92D050"/>
+          <w:lang w:val="en-US"/>
+        </w:rPr>
+        <w:t>!</w:t>
+      </w:r>
+    </w:p>
+    <w:p>
+      <w:pPr>
+        <w:shd w:val="clear" w:color="auto" w:fill="000000" w:themeFill="text1"/>
+        <w:spacing w:after="0"/>
+        <w:rPr>
+          <w:rFonts w:ascii="Courier New" w:hAnsi="Courier New" w:cs="Courier New"/>
+          <w:color w:val="92D050"/>
+          <w:lang w:val="en-US"/>
+        </w:rPr>
+      </w:pPr>
+      <w:r>
+        <w:rPr>
+          <w:rFonts w:ascii="Courier New" w:hAnsi="Courier New" w:cs="Courier New"/>
+          <w:color w:val="92D050"/>
+          <w:lang w:val="en-US"/>
+        </w:rPr>
+        <w:t>16:40:</w:t>
+      </w:r>
+      <w:r>
+        <w:rPr>
+          <w:rFonts w:ascii="Courier New" w:hAnsi="Courier New" w:cs="Courier New"/>
+          <w:color w:val="92D050"/>
+          <w:lang w:val="en-US"/>
+        </w:rPr>
+        <w:t>49</w:t>
+      </w:r>
+      <w:r>
+        <w:rPr>
+          <w:rFonts w:ascii="Courier New" w:hAnsi="Courier New" w:cs="Courier New"/>
+          <w:color w:val="92D050"/>
+          <w:lang w:val="en-US"/>
+        </w:rPr>
+        <w:t>: Temperature 1: 20.8750</w:t>
+      </w:r>
+    </w:p>
+    <w:p>
+      <w:pPr>
+        <w:shd w:val="clear" w:color="auto" w:fill="000000" w:themeFill="text1"/>
+        <w:spacing w:after="0"/>
+        <w:rPr>
+          <w:rFonts w:ascii="Courier New" w:hAnsi="Courier New" w:cs="Courier New"/>
+          <w:color w:val="92D050"/>
+          <w:lang w:val="en-US"/>
+        </w:rPr>
+      </w:pPr>
+      <w:r>
+        <w:rPr>
+          <w:rFonts w:ascii="Courier New" w:hAnsi="Courier New" w:cs="Courier New"/>
+          <w:color w:val="92D050"/>
+          <w:lang w:val="en-US"/>
+        </w:rPr>
+        <w:t xml:space="preserve"> Temperature</w:t>
+      </w:r>
+      <w:proofErr w:type="gramStart"/>
+      <w:r>
+        <w:rPr>
+          <w:rFonts w:ascii="Courier New" w:hAnsi="Courier New" w:cs="Courier New"/>
+          <w:color w:val="92D050"/>
+          <w:lang w:val="en-US"/>
+        </w:rPr>
+        <w:t>:20.87</w:t>
+      </w:r>
+      <w:proofErr w:type="gramEnd"/>
+    </w:p>
+    <w:p>
+      <w:pPr>
+        <w:shd w:val="clear" w:color="auto" w:fill="000000" w:themeFill="text1"/>
+        <w:spacing w:after="0"/>
+        <w:rPr>
+          <w:rFonts w:ascii="Courier New" w:hAnsi="Courier New" w:cs="Courier New"/>
+          <w:color w:val="92D050"/>
+        </w:rPr>
+      </w:pPr>
+      <w:r>
+        <w:rPr>
+          <w:rFonts w:ascii="Courier New" w:hAnsi="Courier New" w:cs="Courier New"/>
+          <w:color w:val="92D050"/>
+        </w:rPr>
+        <w:t xml:space="preserve">16:40:59: </w:t>
+      </w:r>
+      <w:proofErr w:type="spellStart"/>
+      <w:r>
+        <w:rPr>
+          <w:rFonts w:ascii="Courier New" w:hAnsi="Courier New" w:cs="Courier New"/>
+          <w:color w:val="92D050"/>
+        </w:rPr>
+        <w:t>Temperature</w:t>
+      </w:r>
+      <w:proofErr w:type="spellEnd"/>
+      <w:r>
+        <w:rPr>
+          <w:rFonts w:ascii="Courier New" w:hAnsi="Courier New" w:cs="Courier New"/>
+          <w:color w:val="92D050"/>
+        </w:rPr>
+        <w:t xml:space="preserve"> 1: 20.8125</w:t>
+      </w:r>
+    </w:p>
+    <w:p>
+      <w:pPr>
+        <w:shd w:val="clear" w:color="auto" w:fill="000000" w:themeFill="text1"/>
+        <w:spacing w:after="0"/>
+        <w:rPr>
+          <w:rFonts w:ascii="Courier New" w:hAnsi="Courier New" w:cs="Courier New"/>
+          <w:color w:val="92D050"/>
+        </w:rPr>
+      </w:pPr>
+      <w:r>
+        <w:rPr>
+          <w:rFonts w:ascii="Courier New" w:hAnsi="Courier New" w:cs="Courier New"/>
+          <w:color w:val="92D050"/>
+        </w:rPr>
+        <w:t xml:space="preserve"> Temperature:20.81</w:t>
+      </w:r>
+    </w:p>
+    <w:p>
+      <w:pPr>
+        <w:shd w:val="clear" w:color="auto" w:fill="000000" w:themeFill="text1"/>
+        <w:spacing w:after="0"/>
+        <w:rPr>
+          <w:rFonts w:ascii="Courier New" w:hAnsi="Courier New" w:cs="Courier New"/>
+          <w:color w:val="92D050"/>
+        </w:rPr>
+      </w:pPr>
+      <w:r>
+        <w:rPr>
+          <w:rFonts w:ascii="Courier New" w:hAnsi="Courier New" w:cs="Courier New"/>
+          <w:color w:val="92D050"/>
+        </w:rPr>
+        <w:t>16:41:09</w:t>
+      </w:r>
+      <w:r>
+        <w:rPr>
+          <w:rFonts w:ascii="Courier New" w:hAnsi="Courier New" w:cs="Courier New"/>
+          <w:color w:val="92D050"/>
+        </w:rPr>
+        <w:t xml:space="preserve">: </w:t>
+      </w:r>
+      <w:proofErr w:type="spellStart"/>
+      <w:r>
+        <w:rPr>
+          <w:rFonts w:ascii="Courier New" w:hAnsi="Courier New" w:cs="Courier New"/>
+          <w:color w:val="92D050"/>
+        </w:rPr>
+        <w:t>Temperature</w:t>
+      </w:r>
+      <w:proofErr w:type="spellEnd"/>
+      <w:r>
+        <w:rPr>
+          <w:rFonts w:ascii="Courier New" w:hAnsi="Courier New" w:cs="Courier New"/>
+          <w:color w:val="92D050"/>
+        </w:rPr>
+        <w:t xml:space="preserve"> 1: 20.8750</w:t>
+      </w:r>
+    </w:p>
+    <w:p>
+      <w:pPr>
+        <w:shd w:val="clear" w:color="auto" w:fill="000000" w:themeFill="text1"/>
+        <w:spacing w:after="0"/>
+        <w:rPr>
+          <w:rFonts w:ascii="Courier New" w:hAnsi="Courier New" w:cs="Courier New"/>
+          <w:color w:val="92D050"/>
+        </w:rPr>
+      </w:pPr>
+      <w:r>
+        <w:rPr>
+          <w:rFonts w:ascii="Courier New" w:hAnsi="Courier New" w:cs="Courier New"/>
+          <w:color w:val="92D050"/>
+        </w:rPr>
+        <w:t xml:space="preserve"> Temperature:20.87</w:t>
+      </w:r>
+    </w:p>
+    <w:p/>
+    <w:p>
+      <w:r>
+        <w:t>On remarque les étapes :</w:t>
+      </w:r>
+    </w:p>
+    <w:p>
+      <w:pPr>
+        <w:pStyle w:val="Paragraphedeliste"/>
+        <w:numPr>
+          <w:ilvl w:val="0"/>
+          <w:numId w:val="6"/>
+        </w:numPr>
+      </w:pPr>
+      <w:r>
+        <w:t>Connexion au point d’accès WIFI</w:t>
+      </w:r>
+    </w:p>
+    <w:p>
+      <w:pPr>
+        <w:pStyle w:val="Paragraphedeliste"/>
+        <w:numPr>
+          <w:ilvl w:val="0"/>
+          <w:numId w:val="6"/>
+        </w:numPr>
+      </w:pPr>
+      <w:r>
+        <w:t xml:space="preserve">Affichage de l’adresse IP du </w:t>
+      </w:r>
+      <w:r>
+        <w:rPr>
+          <w:b/>
+          <w:i/>
+        </w:rPr>
+        <w:t xml:space="preserve">Wifi </w:t>
+      </w:r>
+      <w:proofErr w:type="spellStart"/>
+      <w:r>
+        <w:rPr>
+          <w:b/>
+          <w:i/>
+        </w:rPr>
+        <w:t>IoT</w:t>
+      </w:r>
+      <w:proofErr w:type="spellEnd"/>
+      <w:r>
+        <w:rPr>
+          <w:b/>
+          <w:i/>
+        </w:rPr>
+        <w:t xml:space="preserve"> MQTT </w:t>
+      </w:r>
+      <w:proofErr w:type="spellStart"/>
+      <w:r>
+        <w:rPr>
+          <w:b/>
+          <w:i/>
+        </w:rPr>
+        <w:t>sensor</w:t>
+      </w:r>
+      <w:proofErr w:type="spellEnd"/>
+      <w:r>
+        <w:t>.</w:t>
+      </w:r>
+    </w:p>
+    <w:p>
+      <w:pPr>
+        <w:pStyle w:val="Paragraphedeliste"/>
+        <w:numPr>
+          <w:ilvl w:val="0"/>
+          <w:numId w:val="6"/>
+        </w:numPr>
+      </w:pPr>
+      <w:r>
+        <w:t xml:space="preserve">Mise à l’heure du </w:t>
+      </w:r>
+      <w:r>
+        <w:rPr>
+          <w:b/>
+          <w:i/>
+        </w:rPr>
+        <w:t xml:space="preserve">Wifi </w:t>
+      </w:r>
+      <w:proofErr w:type="spellStart"/>
+      <w:r>
+        <w:rPr>
+          <w:b/>
+          <w:i/>
+        </w:rPr>
+        <w:t>IoT</w:t>
+      </w:r>
+      <w:proofErr w:type="spellEnd"/>
+      <w:r>
+        <w:rPr>
+          <w:b/>
+          <w:i/>
+        </w:rPr>
+        <w:t xml:space="preserve"> MQTT </w:t>
+      </w:r>
+      <w:proofErr w:type="spellStart"/>
+      <w:r>
+        <w:rPr>
+          <w:b/>
+          <w:i/>
+        </w:rPr>
+        <w:t>sensor</w:t>
+      </w:r>
+      <w:proofErr w:type="spellEnd"/>
+      <w:r>
+        <w:t xml:space="preserve"> par internet (Attention nous sommes en temps dit universel ou GMT)</w:t>
+      </w:r>
+    </w:p>
+    <w:p>
+      <w:pPr>
+        <w:pStyle w:val="Paragraphedeliste"/>
+        <w:numPr>
+          <w:ilvl w:val="0"/>
+          <w:numId w:val="6"/>
+        </w:numPr>
+      </w:pPr>
+      <w:r>
+        <w:t xml:space="preserve">La connexion au serveur MQTT (le </w:t>
+      </w:r>
+      <w:proofErr w:type="spellStart"/>
+      <w:r>
+        <w:t>middlware</w:t>
+      </w:r>
+      <w:proofErr w:type="spellEnd"/>
+      <w:r>
+        <w:t xml:space="preserve"> d’acheminement des messages)</w:t>
+      </w:r>
+    </w:p>
+    <w:p>
+      <w:pPr>
+        <w:pStyle w:val="Paragraphedeliste"/>
+        <w:numPr>
+          <w:ilvl w:val="0"/>
+          <w:numId w:val="6"/>
+        </w:numPr>
+      </w:pPr>
+      <w:r>
+        <w:t>La liste des opérations effectuées (ici 3 mesures de température à 10 secondes d’intervalle)</w:t>
+      </w:r>
+    </w:p>
     <w:sectPr>
       <w:pgSz w:w="11906" w:h="16838"/>
       <w:pgMar w:top="1417" w:right="1417" w:bottom="1417" w:left="1417" w:header="708" w:footer="708" w:gutter="0"/>
@@ -1281,6 +1862,92 @@
     </w:lvl>
   </w:abstractNum>
   <w:abstractNum w:abstractNumId="1">
+    <w:nsid w:val="1F721C7A"/>
+    <w:multiLevelType w:val="hybridMultilevel"/>
+    <w:tmpl w:val="746019EE"/>
+    <w:lvl w:ilvl="0" w:tplc="040C000F">
+      <w:start w:val="1"/>
+      <w:numFmt w:val="decimal"/>
+      <w:lvlText w:val="%1."/>
+      <w:lvlJc w:val="left"/>
+      <w:pPr>
+        <w:ind w:left="720" w:hanging="360"/>
+      </w:pPr>
+    </w:lvl>
+    <w:lvl w:ilvl="1" w:tplc="040C0019" w:tentative="1">
+      <w:start w:val="1"/>
+      <w:numFmt w:val="lowerLetter"/>
+      <w:lvlText w:val="%2."/>
+      <w:lvlJc w:val="left"/>
+      <w:pPr>
+        <w:ind w:left="1440" w:hanging="360"/>
+      </w:pPr>
+    </w:lvl>
+    <w:lvl w:ilvl="2" w:tplc="040C001B" w:tentative="1">
+      <w:start w:val="1"/>
+      <w:numFmt w:val="lowerRoman"/>
+      <w:lvlText w:val="%3."/>
+      <w:lvlJc w:val="right"/>
+      <w:pPr>
+        <w:ind w:left="2160" w:hanging="180"/>
+      </w:pPr>
+    </w:lvl>
+    <w:lvl w:ilvl="3" w:tplc="040C000F" w:tentative="1">
+      <w:start w:val="1"/>
+      <w:numFmt w:val="decimal"/>
+      <w:lvlText w:val="%4."/>
+      <w:lvlJc w:val="left"/>
+      <w:pPr>
+        <w:ind w:left="2880" w:hanging="360"/>
+      </w:pPr>
+    </w:lvl>
+    <w:lvl w:ilvl="4" w:tplc="040C0019" w:tentative="1">
+      <w:start w:val="1"/>
+      <w:numFmt w:val="lowerLetter"/>
+      <w:lvlText w:val="%5."/>
+      <w:lvlJc w:val="left"/>
+      <w:pPr>
+        <w:ind w:left="3600" w:hanging="360"/>
+      </w:pPr>
+    </w:lvl>
+    <w:lvl w:ilvl="5" w:tplc="040C001B" w:tentative="1">
+      <w:start w:val="1"/>
+      <w:numFmt w:val="lowerRoman"/>
+      <w:lvlText w:val="%6."/>
+      <w:lvlJc w:val="right"/>
+      <w:pPr>
+        <w:ind w:left="4320" w:hanging="180"/>
+      </w:pPr>
+    </w:lvl>
+    <w:lvl w:ilvl="6" w:tplc="040C000F" w:tentative="1">
+      <w:start w:val="1"/>
+      <w:numFmt w:val="decimal"/>
+      <w:lvlText w:val="%7."/>
+      <w:lvlJc w:val="left"/>
+      <w:pPr>
+        <w:ind w:left="5040" w:hanging="360"/>
+      </w:pPr>
+    </w:lvl>
+    <w:lvl w:ilvl="7" w:tplc="040C0019" w:tentative="1">
+      <w:start w:val="1"/>
+      <w:numFmt w:val="lowerLetter"/>
+      <w:lvlText w:val="%8."/>
+      <w:lvlJc w:val="left"/>
+      <w:pPr>
+        <w:ind w:left="5760" w:hanging="360"/>
+      </w:pPr>
+    </w:lvl>
+    <w:lvl w:ilvl="8" w:tplc="040C001B" w:tentative="1">
+      <w:start w:val="1"/>
+      <w:numFmt w:val="lowerRoman"/>
+      <w:lvlText w:val="%9."/>
+      <w:lvlJc w:val="right"/>
+      <w:pPr>
+        <w:ind w:left="6480" w:hanging="180"/>
+      </w:pPr>
+    </w:lvl>
+  </w:abstractNum>
+  <w:abstractNum w:abstractNumId="2">
     <w:nsid w:val="48C86BE3"/>
     <w:multiLevelType w:val="hybridMultilevel"/>
     <w:tmpl w:val="6248E992"/>
@@ -1393,7 +2060,7 @@
       </w:rPr>
     </w:lvl>
   </w:abstractNum>
-  <w:abstractNum w:abstractNumId="2">
+  <w:abstractNum w:abstractNumId="3">
     <w:nsid w:val="5D23404D"/>
     <w:multiLevelType w:val="hybridMultilevel"/>
     <w:tmpl w:val="01964FCA"/>
@@ -1506,7 +2173,7 @@
       </w:rPr>
     </w:lvl>
   </w:abstractNum>
-  <w:abstractNum w:abstractNumId="3">
+  <w:abstractNum w:abstractNumId="4">
     <w:nsid w:val="6D84390D"/>
     <w:multiLevelType w:val="hybridMultilevel"/>
     <w:tmpl w:val="E82EB96C"/>
@@ -1619,17 +2286,136 @@
       </w:rPr>
     </w:lvl>
   </w:abstractNum>
+  <w:abstractNum w:abstractNumId="5">
+    <w:nsid w:val="7A9D355A"/>
+    <w:multiLevelType w:val="hybridMultilevel"/>
+    <w:tmpl w:val="1916A88E"/>
+    <w:lvl w:ilvl="0" w:tplc="040C0001">
+      <w:start w:val="1"/>
+      <w:numFmt w:val="bullet"/>
+      <w:lvlText w:val=""/>
+      <w:lvlJc w:val="left"/>
+      <w:pPr>
+        <w:ind w:left="720" w:hanging="360"/>
+      </w:pPr>
+      <w:rPr>
+        <w:rFonts w:ascii="Symbol" w:hAnsi="Symbol" w:hint="default"/>
+      </w:rPr>
+    </w:lvl>
+    <w:lvl w:ilvl="1" w:tplc="040C0003" w:tentative="1">
+      <w:start w:val="1"/>
+      <w:numFmt w:val="bullet"/>
+      <w:lvlText w:val="o"/>
+      <w:lvlJc w:val="left"/>
+      <w:pPr>
+        <w:ind w:left="1440" w:hanging="360"/>
+      </w:pPr>
+      <w:rPr>
+        <w:rFonts w:ascii="Courier New" w:hAnsi="Courier New" w:cs="Courier New" w:hint="default"/>
+      </w:rPr>
+    </w:lvl>
+    <w:lvl w:ilvl="2" w:tplc="040C0005" w:tentative="1">
+      <w:start w:val="1"/>
+      <w:numFmt w:val="bullet"/>
+      <w:lvlText w:val=""/>
+      <w:lvlJc w:val="left"/>
+      <w:pPr>
+        <w:ind w:left="2160" w:hanging="360"/>
+      </w:pPr>
+      <w:rPr>
+        <w:rFonts w:ascii="Wingdings" w:hAnsi="Wingdings" w:hint="default"/>
+      </w:rPr>
+    </w:lvl>
+    <w:lvl w:ilvl="3" w:tplc="040C0001" w:tentative="1">
+      <w:start w:val="1"/>
+      <w:numFmt w:val="bullet"/>
+      <w:lvlText w:val=""/>
+      <w:lvlJc w:val="left"/>
+      <w:pPr>
+        <w:ind w:left="2880" w:hanging="360"/>
+      </w:pPr>
+      <w:rPr>
+        <w:rFonts w:ascii="Symbol" w:hAnsi="Symbol" w:hint="default"/>
+      </w:rPr>
+    </w:lvl>
+    <w:lvl w:ilvl="4" w:tplc="040C0003" w:tentative="1">
+      <w:start w:val="1"/>
+      <w:numFmt w:val="bullet"/>
+      <w:lvlText w:val="o"/>
+      <w:lvlJc w:val="left"/>
+      <w:pPr>
+        <w:ind w:left="3600" w:hanging="360"/>
+      </w:pPr>
+      <w:rPr>
+        <w:rFonts w:ascii="Courier New" w:hAnsi="Courier New" w:cs="Courier New" w:hint="default"/>
+      </w:rPr>
+    </w:lvl>
+    <w:lvl w:ilvl="5" w:tplc="040C0005" w:tentative="1">
+      <w:start w:val="1"/>
+      <w:numFmt w:val="bullet"/>
+      <w:lvlText w:val=""/>
+      <w:lvlJc w:val="left"/>
+      <w:pPr>
+        <w:ind w:left="4320" w:hanging="360"/>
+      </w:pPr>
+      <w:rPr>
+        <w:rFonts w:ascii="Wingdings" w:hAnsi="Wingdings" w:hint="default"/>
+      </w:rPr>
+    </w:lvl>
+    <w:lvl w:ilvl="6" w:tplc="040C0001" w:tentative="1">
+      <w:start w:val="1"/>
+      <w:numFmt w:val="bullet"/>
+      <w:lvlText w:val=""/>
+      <w:lvlJc w:val="left"/>
+      <w:pPr>
+        <w:ind w:left="5040" w:hanging="360"/>
+      </w:pPr>
+      <w:rPr>
+        <w:rFonts w:ascii="Symbol" w:hAnsi="Symbol" w:hint="default"/>
+      </w:rPr>
+    </w:lvl>
+    <w:lvl w:ilvl="7" w:tplc="040C0003" w:tentative="1">
+      <w:start w:val="1"/>
+      <w:numFmt w:val="bullet"/>
+      <w:lvlText w:val="o"/>
+      <w:lvlJc w:val="left"/>
+      <w:pPr>
+        <w:ind w:left="5760" w:hanging="360"/>
+      </w:pPr>
+      <w:rPr>
+        <w:rFonts w:ascii="Courier New" w:hAnsi="Courier New" w:cs="Courier New" w:hint="default"/>
+      </w:rPr>
+    </w:lvl>
+    <w:lvl w:ilvl="8" w:tplc="040C0005" w:tentative="1">
+      <w:start w:val="1"/>
+      <w:numFmt w:val="bullet"/>
+      <w:lvlText w:val=""/>
+      <w:lvlJc w:val="left"/>
+      <w:pPr>
+        <w:ind w:left="6480" w:hanging="360"/>
+      </w:pPr>
+      <w:rPr>
+        <w:rFonts w:ascii="Wingdings" w:hAnsi="Wingdings" w:hint="default"/>
+      </w:rPr>
+    </w:lvl>
+  </w:abstractNum>
   <w:num w:numId="1">
-    <w:abstractNumId w:val="3"/>
+    <w:abstractNumId w:val="4"/>
   </w:num>
   <w:num w:numId="2">
-    <w:abstractNumId w:val="1"/>
+    <w:abstractNumId w:val="2"/>
   </w:num>
   <w:num w:numId="3">
     <w:abstractNumId w:val="0"/>
   </w:num>
   <w:num w:numId="4">
-    <w:abstractNumId w:val="2"/>
+    <w:abstractNumId w:val="3"/>
+  </w:num>
+  <w:num w:numId="5">
+    <w:abstractNumId w:val="5"/>
+  </w:num>
+  <w:num w:numId="6">
+    <w:abstractNumId w:val="1"/>
   </w:num>
 </w:numbering>
 </file>
@@ -1993,6 +2779,17 @@
       <w:contextualSpacing/>
     </w:pPr>
   </w:style>
+  <w:style w:type="character" w:styleId="Lienhypertexte">
+    <w:name w:val="Hyperlink"/>
+    <w:basedOn w:val="Policepardfaut"/>
+    <w:uiPriority w:val="99"/>
+    <w:unhideWhenUsed/>
+    <w:rsid w:val="00AB708C"/>
+    <w:rPr>
+      <w:color w:val="0000FF" w:themeColor="hyperlink"/>
+      <w:u w:val="single"/>
+    </w:rPr>
+  </w:style>
 </w:styles>
 </file>
 
@@ -2355,6 +3152,17 @@
       <w:contextualSpacing/>
     </w:pPr>
   </w:style>
+  <w:style w:type="character" w:styleId="Lienhypertexte">
+    <w:name w:val="Hyperlink"/>
+    <w:basedOn w:val="Policepardfaut"/>
+    <w:uiPriority w:val="99"/>
+    <w:unhideWhenUsed/>
+    <w:rsid w:val="00AB708C"/>
+    <w:rPr>
+      <w:color w:val="0000FF" w:themeColor="hyperlink"/>
+      <w:u w:val="single"/>
+    </w:rPr>
+  </w:style>
 </w:styles>
 </file>
 

</xml_diff>

<commit_message>
add float to strnig before publish
</commit_message>
<xml_diff>
--- a/sources/esp8266_sensor_module_ds18b20/Wifi IoT MQTT sensor.docx
+++ b/sources/esp8266_sensor_module_ds18b20/Wifi IoT MQTT sensor.docx
@@ -157,10 +157,7 @@
         <w:pStyle w:val="Titre2"/>
       </w:pPr>
       <w:r>
-        <w:t xml:space="preserve">Branchement </w:t>
-      </w:r>
-      <w:r>
-        <w:t xml:space="preserve">du Wifi </w:t>
+        <w:t xml:space="preserve">Branchement du Wifi </w:t>
       </w:r>
       <w:proofErr w:type="spellStart"/>
       <w:r>
@@ -201,7 +198,7 @@
           <v:shape id="_x0000_i1025" type="#_x0000_t75" style="width:198pt;height:183.75pt" o:ole="">
             <v:imagedata r:id="rId6" o:title=""/>
           </v:shape>
-          <o:OLEObject Type="Embed" ProgID="Visio.Drawing.11" ShapeID="_x0000_i1025" DrawAspect="Content" ObjectID="_1522426743" r:id="rId7"/>
+          <o:OLEObject Type="Embed" ProgID="Visio.Drawing.11" ShapeID="_x0000_i1025" DrawAspect="Content" ObjectID="_1522957050" r:id="rId7"/>
         </w:object>
       </w:r>
     </w:p>
@@ -214,7 +211,22 @@
         </w:numPr>
       </w:pPr>
       <w:r>
-        <w:t>Brancher le capteur Dallas DS18B20 sur l’un des connecteurs « capt1 » (</w:t>
+        <w:t>Brancher le</w:t>
+      </w:r>
+      <w:r>
+        <w:t xml:space="preserve"> ou les</w:t>
+      </w:r>
+      <w:r>
+        <w:t xml:space="preserve"> </w:t>
+      </w:r>
+      <w:r>
+        <w:t>capteurs</w:t>
+      </w:r>
+      <w:r>
+        <w:t xml:space="preserve"> Dallas DS18B20 sur l’un des </w:t>
+      </w:r>
+      <w:r>
+        <w:t>connecteurs « capt1 » ou « </w:t>
       </w:r>
       <w:proofErr w:type="spellStart"/>
       <w:r>
@@ -222,25 +234,17 @@
       </w:r>
       <w:proofErr w:type="spellEnd"/>
       <w:r>
-        <w:t xml:space="preserve"> 2 prévu pour un usage futur)</w:t>
-      </w:r>
-    </w:p>
-    <w:p>
-      <w:pPr>
-        <w:pStyle w:val="Paragraphedeliste"/>
-        <w:numPr>
-          <w:ilvl w:val="0"/>
-          <w:numId w:val="5"/>
-        </w:numPr>
-      </w:pPr>
+        <w:t xml:space="preserve"> 2</w:t>
+      </w:r>
+      <w:r>
+        <w:t xml:space="preserve"> » </w:t>
+      </w:r>
       <w:r>
         <w:t xml:space="preserve">Brancher le </w:t>
       </w:r>
-      <w:proofErr w:type="spellStart"/>
-      <w:r>
-        <w:t>cable</w:t>
-      </w:r>
-      <w:proofErr w:type="spellEnd"/>
+      <w:r>
+        <w:t>câble</w:t>
+      </w:r>
       <w:r>
         <w:t xml:space="preserve"> d’alimentation </w:t>
       </w:r>
@@ -373,11 +377,9 @@
       <w:r>
         <w:t>L’</w:t>
       </w:r>
-      <w:proofErr w:type="spellStart"/>
-      <w:r>
-        <w:t>acquission</w:t>
-      </w:r>
-      <w:proofErr w:type="spellEnd"/>
+      <w:r>
+        <w:t>acquissions</w:t>
+      </w:r>
       <w:r>
         <w:t xml:space="preserve"> de la température </w:t>
       </w:r>
@@ -1037,8 +1039,6 @@
             <w:r>
               <w:t>Vérifier les branchements</w:t>
             </w:r>
-            <w:bookmarkStart w:id="0" w:name="_GoBack"/>
-            <w:bookmarkEnd w:id="0"/>
           </w:p>
         </w:tc>
       </w:tr>
@@ -1087,11 +1087,11 @@
           <w:noProof/>
         </w:rPr>
         <w:pict>
-          <v:shape id="_x0000_s1026" type="#_x0000_t75" style="position:absolute;margin-left:221.35pt;margin-top:33.95pt;width:146.25pt;height:128.25pt;z-index:251670528;mso-position-horizontal-relative:text;mso-position-vertical-relative:text" wrapcoords="5317 126 5317 6189 1108 7579 1108 12253 1772 14274 1329 15158 1551 15663 5317 16295 5317 21347 21600 21347 21600 126 5317 126">
+          <v:shape id="_x0000_s1026" type="#_x0000_t75" style="position:absolute;margin-left:308.35pt;margin-top:18.2pt;width:146.25pt;height:128.25pt;z-index:251670528;mso-position-horizontal-relative:text;mso-position-vertical-relative:text" wrapcoords="5317 126 5317 6189 1108 7579 1108 12253 1772 14274 1329 15158 1551 15663 5317 16295 5317 21347 21600 21347 21600 126 5317 126">
             <v:imagedata r:id="rId10" o:title=""/>
             <w10:wrap type="tight"/>
           </v:shape>
-          <o:OLEObject Type="Embed" ProgID="Visio.Drawing.11" ShapeID="_x0000_s1026" DrawAspect="Content" ObjectID="_1522426744" r:id="rId11"/>
+          <o:OLEObject Type="Embed" ProgID="Visio.Drawing.11" ShapeID="_x0000_s1026" DrawAspect="Content" ObjectID="_1522957051" r:id="rId11"/>
         </w:pict>
       </w:r>
       <w:r>
@@ -1173,13 +1173,11 @@
       <w:r>
         <w:t xml:space="preserve">Cet adaptateur dispose de 4 fils. Ils doivent être </w:t>
       </w:r>
-      <w:proofErr w:type="gramStart"/>
-      <w:r>
-        <w:t>branchées</w:t>
-      </w:r>
-      <w:proofErr w:type="gramEnd"/>
-      <w:r>
-        <w:t xml:space="preserve"> comme ceci :</w:t>
+      <w:r>
+        <w:t>branchés comme ci-contre</w:t>
+      </w:r>
+      <w:r>
+        <w:t> :</w:t>
       </w:r>
     </w:p>
     <w:p/>
@@ -1189,11 +1187,9 @@
       <w:r>
         <w:t xml:space="preserve">En fonction de l’ordinateur utilisé et du système d’exploitation le nom du port série USB change. Il faut alors ouvrir un terminal sur ce port avec une vitesse de 115200 bps et </w:t>
       </w:r>
-      <w:proofErr w:type="gramStart"/>
-      <w:r>
-        <w:t>les information suivantes</w:t>
-      </w:r>
-      <w:proofErr w:type="gramEnd"/>
+      <w:r>
+        <w:t>les informations suivantes</w:t>
+      </w:r>
       <w:r>
         <w:t xml:space="preserve"> s’affichent (au branchement du </w:t>
       </w:r>
@@ -1492,30 +1488,16 @@
         <w:rPr>
           <w:rFonts w:ascii="Courier New" w:hAnsi="Courier New" w:cs="Courier New"/>
           <w:color w:val="92D050"/>
-        </w:rPr>
-      </w:pPr>
-      <w:r>
-        <w:rPr>
-          <w:rFonts w:ascii="Courier New" w:hAnsi="Courier New" w:cs="Courier New"/>
-          <w:color w:val="92D050"/>
-        </w:rPr>
-        <w:t xml:space="preserve">16:40:59: </w:t>
-      </w:r>
-      <w:proofErr w:type="spellStart"/>
-      <w:r>
-        <w:rPr>
-          <w:rFonts w:ascii="Courier New" w:hAnsi="Courier New" w:cs="Courier New"/>
-          <w:color w:val="92D050"/>
-        </w:rPr>
-        <w:t>Temperature</w:t>
-      </w:r>
-      <w:proofErr w:type="spellEnd"/>
-      <w:r>
-        <w:rPr>
-          <w:rFonts w:ascii="Courier New" w:hAnsi="Courier New" w:cs="Courier New"/>
-          <w:color w:val="92D050"/>
-        </w:rPr>
-        <w:t xml:space="preserve"> 1: 20.8125</w:t>
+          <w:lang w:val="en-US"/>
+        </w:rPr>
+      </w:pPr>
+      <w:r>
+        <w:rPr>
+          <w:rFonts w:ascii="Courier New" w:hAnsi="Courier New" w:cs="Courier New"/>
+          <w:color w:val="92D050"/>
+          <w:lang w:val="en-US"/>
+        </w:rPr>
+        <w:t>16:40:59: Temperature 1: 20.8125</w:t>
       </w:r>
     </w:p>
     <w:p>
@@ -1531,8 +1513,16 @@
         <w:rPr>
           <w:rFonts w:ascii="Courier New" w:hAnsi="Courier New" w:cs="Courier New"/>
           <w:color w:val="92D050"/>
-        </w:rPr>
-        <w:t xml:space="preserve"> Temperature:20.81</w:t>
+          <w:lang w:val="en-US"/>
+        </w:rPr>
+        <w:t xml:space="preserve"> </w:t>
+      </w:r>
+      <w:r>
+        <w:rPr>
+          <w:rFonts w:ascii="Courier New" w:hAnsi="Courier New" w:cs="Courier New"/>
+          <w:color w:val="92D050"/>
+        </w:rPr>
+        <w:t>Temperature:20.81</w:t>
       </w:r>
     </w:p>
     <w:p>
@@ -1733,7 +1723,12 @@
         </w:numPr>
       </w:pPr>
       <w:r>
-        <w:t>La liste des opérations effectuées (ici 3 mesures de température à 10 secondes d’intervalle)</w:t>
+        <w:t>La liste des opéra</w:t>
+      </w:r>
+      <w:bookmarkStart w:id="0" w:name="_GoBack"/>
+      <w:bookmarkEnd w:id="0"/>
+      <w:r>
+        <w:t>tions effectuées (ici 3 mesures de température à 10 secondes d’intervalle)</w:t>
       </w:r>
     </w:p>
     <w:sectPr>

</xml_diff>

<commit_message>
Modification mineures + MAJ du manuel
</commit_message>
<xml_diff>
--- a/sources/esp8266_sensor_module_ds18b20/Wifi IoT MQTT sensor.docx
+++ b/sources/esp8266_sensor_module_ds18b20/Wifi IoT MQTT sensor.docx
@@ -80,18 +80,125 @@
       <w:r>
         <w:t xml:space="preserve">autonome transmettant par WIFI des mesures faites sur site. La première application est </w:t>
       </w:r>
+      <w:r>
+        <w:t>la me</w:t>
+      </w:r>
+      <w:r>
+        <w:t>sure de température.</w:t>
+      </w:r>
+    </w:p>
+    <w:p>
+      <w:r>
+        <w:t xml:space="preserve">Pratiquement le </w:t>
+      </w:r>
+      <w:r>
+        <w:t xml:space="preserve">“Wifi </w:t>
+      </w:r>
+      <w:proofErr w:type="spellStart"/>
+      <w:r>
+        <w:t>IoT</w:t>
+      </w:r>
+      <w:proofErr w:type="spellEnd"/>
+      <w:r>
+        <w:t xml:space="preserve"> MQTT </w:t>
+      </w:r>
+      <w:proofErr w:type="spellStart"/>
+      <w:r>
+        <w:t>sensor</w:t>
+      </w:r>
+      <w:proofErr w:type="spellEnd"/>
+      <w:r>
+        <w:t>”</w:t>
+      </w:r>
+      <w:r>
+        <w:t xml:space="preserve"> utilise un capteur de température standard le Dallas DS18B20 (celui utilisé sur la majorité des automobiles pour affi</w:t>
+      </w:r>
+      <w:r>
+        <w:t>cher la température extérieure). Il procède à une acquisition de la température toutes les 10 secondes et transmet cette information sur le cloud en utilisant un mécanisme normalisé de message télémétriques : MQTT.</w:t>
+      </w:r>
+    </w:p>
+    <w:p>
+      <w:r>
+        <w:t>Un service web permet alors de récupérer cette valeur pour être utilisée soit par une interface graphique web soit par une application sur périphérique mobile.</w:t>
+      </w:r>
+    </w:p>
+    <w:p>
+      <w:pPr>
+        <w:pStyle w:val="Titre2"/>
+      </w:pPr>
+      <w:r>
+        <w:t>Configuration Wifi</w:t>
+      </w:r>
+    </w:p>
+    <w:p>
+      <w:r>
+        <w:t>En configuration « usine » un point d’accès Wifi doit exister avec les valeurs suivantes :</w:t>
+      </w:r>
+    </w:p>
+    <w:p>
+      <w:r>
+        <w:t xml:space="preserve">SSID : </w:t>
+      </w:r>
+      <w:r>
+        <w:rPr>
+          <w:rFonts w:ascii="Courier New" w:hAnsi="Courier New" w:cs="Courier New"/>
+        </w:rPr>
+        <w:t>DOMO</w:t>
+      </w:r>
+    </w:p>
+    <w:p>
+      <w:r>
+        <w:t>Sécurité WPA2 PSK</w:t>
+      </w:r>
+    </w:p>
+    <w:p>
+      <w:r>
+        <w:t xml:space="preserve">Mot de passe </w:t>
+      </w:r>
+      <w:r>
+        <w:rPr>
+          <w:rFonts w:ascii="Courier New" w:hAnsi="Courier New" w:cs="Courier New"/>
+        </w:rPr>
+        <w:t>domo1234</w:t>
+      </w:r>
+    </w:p>
+    <w:p>
+      <w:pPr>
+        <w:rPr>
+          <w:rFonts w:ascii="Courier New" w:hAnsi="Courier New" w:cs="Courier New"/>
+        </w:rPr>
+      </w:pPr>
+      <w:proofErr w:type="spellStart"/>
+      <w:r>
+        <w:t>IoT</w:t>
+      </w:r>
+      <w:proofErr w:type="spellEnd"/>
+      <w:r>
+        <w:t xml:space="preserve"> ID : </w:t>
+      </w:r>
+      <w:proofErr w:type="spellStart"/>
+      <w:r>
+        <w:rPr>
+          <w:rFonts w:ascii="Courier New" w:hAnsi="Courier New" w:cs="Courier New"/>
+        </w:rPr>
+        <w:t>iotdemo</w:t>
+      </w:r>
+      <w:proofErr w:type="spellEnd"/>
+    </w:p>
+    <w:p>
+      <w:r>
+        <w:t xml:space="preserve">Pour changer </w:t>
+      </w:r>
       <w:proofErr w:type="gramStart"/>
       <w:r>
-        <w:t>le</w:t>
+        <w:t>ces valeur</w:t>
       </w:r>
       <w:proofErr w:type="gramEnd"/>
       <w:r>
-        <w:t xml:space="preserve"> masure de température.</w:t>
-      </w:r>
-    </w:p>
-    <w:p>
-      <w:r>
-        <w:t xml:space="preserve">Pratiquement le </w:t>
+        <w:t xml:space="preserve">, ce qui est grandement conseillé, </w:t>
+      </w:r>
+      <w:r>
+        <w:t xml:space="preserve">reportez-vous à la section « programmation » à la fin de ce manuel ou faite programmer votre </w:t>
       </w:r>
       <w:r>
         <w:t xml:space="preserve">“Wifi </w:t>
@@ -113,15 +220,7 @@
         <w:t>”</w:t>
       </w:r>
       <w:r>
-        <w:t xml:space="preserve"> utilise un capteur de température standard le Dallas DS18B20 (celui utilisé sur la majorité des automobiles pour affi</w:t>
-      </w:r>
-      <w:r>
-        <w:t>cher la température extérieure). Il procède à une acquisition de la température toutes les 10 secondes et transmet cette information sur le cloud en utilisant un mécanisme normalisé de message télémétriques : MQTT.</w:t>
-      </w:r>
-    </w:p>
-    <w:p>
-      <w:r>
-        <w:t>Un service web permet alors de récupérer cette valeur pour être utilisée soit par une interface graphique web soit par une application sur périphérique mobile.</w:t>
+        <w:t xml:space="preserve"> par votre distributeur.</w:t>
       </w:r>
     </w:p>
     <w:p>
@@ -129,34 +228,6 @@
         <w:pStyle w:val="Titre2"/>
       </w:pPr>
       <w:r>
-        <w:t>Configuration Wifi</w:t>
-      </w:r>
-    </w:p>
-    <w:p>
-      <w:r>
-        <w:t>En configuration « usine » un point d’accès Wifi doit exister avec les valeurs suivantes :</w:t>
-      </w:r>
-    </w:p>
-    <w:p>
-      <w:r>
-        <w:t>SSID : DOMO</w:t>
-      </w:r>
-    </w:p>
-    <w:p>
-      <w:r>
-        <w:t>Sécurité WPA2 PSK</w:t>
-      </w:r>
-    </w:p>
-    <w:p>
-      <w:r>
-        <w:t>Mot de passe domo1234</w:t>
-      </w:r>
-    </w:p>
-    <w:p>
-      <w:pPr>
-        <w:pStyle w:val="Titre2"/>
-      </w:pPr>
-      <w:r>
         <w:t xml:space="preserve">Branchement du Wifi </w:t>
       </w:r>
       <w:proofErr w:type="spellStart"/>
@@ -175,7 +246,7 @@
     </w:p>
     <w:p>
       <w:r>
-        <w:object w:dxaOrig="6177" w:dyaOrig="5744">
+        <w:object w:dxaOrig="6177" w:dyaOrig="6098">
           <v:shapetype id="_x0000_t75" coordsize="21600,21600" o:spt="75" o:preferrelative="t" path="m@4@5l@4@11@9@11@9@5xe" filled="f" stroked="f">
             <v:stroke joinstyle="miter"/>
             <v:formulas>
@@ -195,10 +266,10 @@
             <v:path o:extrusionok="f" gradientshapeok="t" o:connecttype="rect"/>
             <o:lock v:ext="edit" aspectratio="t"/>
           </v:shapetype>
-          <v:shape id="_x0000_i1025" type="#_x0000_t75" style="width:198pt;height:183.75pt" o:ole="">
+          <v:shape id="_x0000_i1025" type="#_x0000_t75" style="width:198pt;height:195pt" o:ole="">
             <v:imagedata r:id="rId6" o:title=""/>
           </v:shape>
-          <o:OLEObject Type="Embed" ProgID="Visio.Drawing.11" ShapeID="_x0000_i1025" DrawAspect="Content" ObjectID="_1522957050" r:id="rId7"/>
+          <o:OLEObject Type="Embed" ProgID="Visio.Drawing.11" ShapeID="_x0000_i1025" DrawAspect="Content" ObjectID="_1523653493" r:id="rId7"/>
         </w:object>
       </w:r>
     </w:p>
@@ -211,53 +282,28 @@
         </w:numPr>
       </w:pPr>
       <w:r>
-        <w:t>Brancher le</w:t>
-      </w:r>
-      <w:r>
-        <w:t xml:space="preserve"> ou les</w:t>
-      </w:r>
-      <w:r>
-        <w:t xml:space="preserve"> </w:t>
-      </w:r>
-      <w:r>
-        <w:t>capteurs</w:t>
-      </w:r>
-      <w:r>
-        <w:t xml:space="preserve"> Dallas DS18B20 sur l’un des </w:t>
-      </w:r>
-      <w:r>
-        <w:t>connecteurs « capt1 » ou « </w:t>
-      </w:r>
-      <w:proofErr w:type="spellStart"/>
-      <w:r>
-        <w:t>capt</w:t>
-      </w:r>
-      <w:proofErr w:type="spellEnd"/>
-      <w:r>
-        <w:t xml:space="preserve"> 2</w:t>
-      </w:r>
-      <w:r>
-        <w:t xml:space="preserve"> » </w:t>
-      </w:r>
-      <w:r>
-        <w:t xml:space="preserve">Brancher le </w:t>
-      </w:r>
-      <w:r>
-        <w:t>câble</w:t>
-      </w:r>
-      <w:r>
-        <w:t xml:space="preserve"> d’alimentation </w:t>
-      </w:r>
-      <w:r>
-        <w:t xml:space="preserve">sur les broches « +5v » et « </w:t>
-      </w:r>
-      <w:proofErr w:type="spellStart"/>
-      <w:r>
-        <w:t>gnd</w:t>
-      </w:r>
-      <w:proofErr w:type="spellEnd"/>
-      <w:r>
-        <w:t> »</w:t>
+        <w:t xml:space="preserve">Brancher le port USB sur une prise USB alimentée (attention les composants doivent </w:t>
+      </w:r>
+      <w:proofErr w:type="spellStart"/>
+      <w:r>
+        <w:t>etre</w:t>
+      </w:r>
+      <w:proofErr w:type="spellEnd"/>
+      <w:r>
+        <w:t xml:space="preserve"> tournés vers le bas) </w:t>
+      </w:r>
+    </w:p>
+    <w:p>
+      <w:pPr>
+        <w:pStyle w:val="Paragraphedeliste"/>
+        <w:numPr>
+          <w:ilvl w:val="0"/>
+          <w:numId w:val="5"/>
+        </w:numPr>
+      </w:pPr>
+      <w:r>
+        <w:lastRenderedPageBreak/>
+        <w:t>Brancher éventuellement un second capteur sur le port (capteur option)</w:t>
       </w:r>
     </w:p>
     <w:p>
@@ -275,7 +321,6 @@
         <w:pStyle w:val="Titre2"/>
       </w:pPr>
       <w:r>
-        <w:lastRenderedPageBreak/>
         <w:t xml:space="preserve">Fonctionnement du Wifi </w:t>
       </w:r>
       <w:proofErr w:type="spellStart"/>
@@ -356,15 +401,7 @@
         <w:t xml:space="preserve"> rouge à gauche du côté des deux boutons poussoir.  </w:t>
       </w:r>
     </w:p>
-    <w:p>
-      <w:r>
-        <w:rPr>
-          <w:noProof/>
-          <w:lang w:eastAsia="fr-FR"/>
-        </w:rPr>
-        <w:t>D</w:t>
-      </w:r>
-    </w:p>
+    <w:p/>
     <w:p>
       <w:pPr>
         <w:pStyle w:val="Titre3"/>
@@ -406,6 +443,11 @@
       <w:proofErr w:type="spellEnd"/>
       <w:r>
         <w:t xml:space="preserve"> bleu.</w:t>
+      </w:r>
+    </w:p>
+    <w:p>
+      <w:r>
+        <w:t>Attention si votre réseau est rapide les deux flashes sont difficilement discernables.</w:t>
       </w:r>
     </w:p>
     <w:p>
@@ -462,9 +504,12 @@
           <w:rPr>
             <w:rStyle w:val="Lienhypertexte"/>
           </w:rPr>
-          <w:t>https://pinon-hebert.fr/domotique/mobile.html</w:t>
+          <w:t>https://iot.pinon-hebert.fr/&lt;IOTID&gt;.html</w:t>
         </w:r>
       </w:hyperlink>
+      <w:r>
+        <w:t xml:space="preserve"> ou IOTID est l’ID de l’objet configuré lors de la programmation.</w:t>
+      </w:r>
     </w:p>
     <w:p>
       <w:r>
@@ -473,26 +518,10 @@
           <w:lang w:eastAsia="fr-FR"/>
         </w:rPr>
         <w:drawing>
-          <wp:anchor distT="0" distB="0" distL="114300" distR="114300" simplePos="0" relativeHeight="251667456" behindDoc="1" locked="0" layoutInCell="1" allowOverlap="1">
-            <wp:simplePos x="0" y="0"/>
-            <wp:positionH relativeFrom="column">
-              <wp:posOffset>-4445</wp:posOffset>
-            </wp:positionH>
-            <wp:positionV relativeFrom="paragraph">
-              <wp:posOffset>-635</wp:posOffset>
-            </wp:positionV>
-            <wp:extent cx="1656000" cy="1389600"/>
-            <wp:effectExtent l="0" t="0" r="1905" b="1270"/>
-            <wp:wrapTight wrapText="bothSides">
-              <wp:wrapPolygon edited="0">
-                <wp:start x="0" y="0"/>
-                <wp:lineTo x="0" y="21324"/>
-                <wp:lineTo x="21376" y="21324"/>
-                <wp:lineTo x="21376" y="0"/>
-                <wp:lineTo x="0" y="0"/>
-              </wp:wrapPolygon>
-            </wp:wrapTight>
-            <wp:docPr id="6" name="Image 6"/>
+          <wp:inline distT="0" distB="0" distL="0" distR="0" wp14:anchorId="694B55E0" wp14:editId="010CAB41">
+            <wp:extent cx="5754772" cy="2714625"/>
+            <wp:effectExtent l="0" t="0" r="0" b="0"/>
+            <wp:docPr id="1" name="Image 1"/>
             <wp:cNvGraphicFramePr>
               <a:graphicFrameLocks xmlns:a="http://schemas.openxmlformats.org/drawingml/2006/main" noChangeAspect="1"/>
             </wp:cNvGraphicFramePr>
@@ -504,20 +533,14 @@
                     <pic:cNvPicPr/>
                   </pic:nvPicPr>
                   <pic:blipFill rotWithShape="1">
-                    <a:blip r:embed="rId9">
-                      <a:extLst>
-                        <a:ext uri="{28A0092B-C50C-407E-A947-70E740481C1C}">
-                          <a14:useLocalDpi xmlns:a14="http://schemas.microsoft.com/office/drawing/2010/main" val="0"/>
-                        </a:ext>
-                      </a:extLst>
-                    </a:blip>
-                    <a:srcRect t="17493" r="71192" b="44377"/>
+                    <a:blip r:embed="rId9"/>
+                    <a:srcRect t="11490"/>
                     <a:stretch/>
                   </pic:blipFill>
                   <pic:spPr bwMode="auto">
                     <a:xfrm>
                       <a:off x="0" y="0"/>
-                      <a:ext cx="1656000" cy="1389600"/>
+                      <a:ext cx="5760720" cy="2717431"/>
                     </a:xfrm>
                     <a:prstGeom prst="rect">
                       <a:avLst/>
@@ -534,29 +557,9 @@
                 </pic:pic>
               </a:graphicData>
             </a:graphic>
-            <wp14:sizeRelH relativeFrom="margin">
-              <wp14:pctWidth>0</wp14:pctWidth>
-            </wp14:sizeRelH>
-            <wp14:sizeRelV relativeFrom="margin">
-              <wp14:pctHeight>0</wp14:pctHeight>
-            </wp14:sizeRelV>
-          </wp:anchor>
+          </wp:inline>
         </w:drawing>
       </w:r>
-      <w:r>
-        <w:t>La température est mise à jour toutes les 10 secondes aussi bien sur l’affichage que pour la mesure. Le décalage ne devrait donc pas dépasser cette valeur.</w:t>
-      </w:r>
-    </w:p>
-    <w:p>
-      <w:r>
-        <w:t>Testé sur Windows (Firefox, IE et chrome), Android et Ios (Safari)</w:t>
-      </w:r>
-    </w:p>
-    <w:p/>
-    <w:p>
-      <w:pPr>
-        <w:pStyle w:val="Titre3"/>
-      </w:pPr>
     </w:p>
     <w:p>
       <w:pPr>
@@ -685,6 +688,7 @@
               <w:rPr>
                 <w:color w:val="FFFFFF" w:themeColor="background1"/>
               </w:rPr>
+              <w:lastRenderedPageBreak/>
               <w:t xml:space="preserve">Code </w:t>
             </w:r>
           </w:p>
@@ -1087,11 +1091,11 @@
           <w:noProof/>
         </w:rPr>
         <w:pict>
-          <v:shape id="_x0000_s1026" type="#_x0000_t75" style="position:absolute;margin-left:308.35pt;margin-top:18.2pt;width:146.25pt;height:128.25pt;z-index:251670528;mso-position-horizontal-relative:text;mso-position-vertical-relative:text" wrapcoords="5317 126 5317 6189 1108 7579 1108 12253 1772 14274 1329 15158 1551 15663 5317 16295 5317 21347 21600 21347 21600 126 5317 126">
+          <v:shape id="_x0000_s1028" type="#_x0000_t75" style="position:absolute;margin-left:274.8pt;margin-top:14.85pt;width:162.7pt;height:161.1pt;z-index:251670528;mso-position-horizontal-relative:text;mso-position-vertical-relative:text" wrapcoords="-113 114 -113 19086 7238 20229 11196 20229 11196 21371 13797 21371 13910 20229 20130 18400 20243 17371 19451 16914 20017 16457 20017 15886 17190 14743 17190 114 -113 114">
             <v:imagedata r:id="rId10" o:title=""/>
             <w10:wrap type="tight"/>
           </v:shape>
-          <o:OLEObject Type="Embed" ProgID="Visio.Drawing.11" ShapeID="_x0000_s1026" DrawAspect="Content" ObjectID="_1522957051" r:id="rId11"/>
+          <o:OLEObject Type="Embed" ProgID="Visio.Drawing.11" ShapeID="_x0000_s1028" DrawAspect="Content" ObjectID="_1523653494" r:id="rId11"/>
         </w:pict>
       </w:r>
       <w:r>
@@ -1100,7 +1104,7 @@
           <w:lang w:eastAsia="fr-FR"/>
         </w:rPr>
         <w:drawing>
-          <wp:anchor distT="0" distB="0" distL="114300" distR="114300" simplePos="0" relativeHeight="251668480" behindDoc="1" locked="0" layoutInCell="1" allowOverlap="1" wp14:anchorId="1B63619E" wp14:editId="4EA4BD58">
+          <wp:anchor distT="0" distB="0" distL="114300" distR="114300" simplePos="0" relativeHeight="251668480" behindDoc="1" locked="0" layoutInCell="1" allowOverlap="1" wp14:anchorId="27DF29E8" wp14:editId="375777E2">
             <wp:simplePos x="0" y="0"/>
             <wp:positionH relativeFrom="column">
               <wp:posOffset>-4445</wp:posOffset>
@@ -1245,7 +1249,31 @@
           <w:color w:val="92D050"/>
           <w:lang w:val="en-US"/>
         </w:rPr>
-        <w:t>Connecting to DOMO</w:t>
+        <w:t>BUILD</w:t>
+      </w:r>
+      <w:r>
+        <w:rPr>
+          <w:rFonts w:ascii="Courier New" w:hAnsi="Courier New" w:cs="Courier New"/>
+          <w:color w:val="92D050"/>
+          <w:lang w:val="en-US"/>
+        </w:rPr>
+        <w:t>:</w:t>
+      </w:r>
+      <w:r>
+        <w:rPr>
+          <w:rFonts w:ascii="Courier New" w:hAnsi="Courier New" w:cs="Courier New"/>
+          <w:color w:val="92D050"/>
+          <w:lang w:val="en-US"/>
+        </w:rPr>
+        <w:t xml:space="preserve"> </w:t>
+      </w:r>
+      <w:r>
+        <w:rPr>
+          <w:rFonts w:ascii="Courier New" w:hAnsi="Courier New" w:cs="Courier New"/>
+          <w:color w:val="92D050"/>
+          <w:lang w:val="en-US"/>
+        </w:rPr>
+        <w:t>Apr 30 2016 at 00:11:42</w:t>
       </w:r>
     </w:p>
     <w:p>
@@ -1258,14 +1286,6 @@
           <w:lang w:val="en-US"/>
         </w:rPr>
       </w:pPr>
-      <w:r>
-        <w:rPr>
-          <w:rFonts w:ascii="Courier New" w:hAnsi="Courier New" w:cs="Courier New"/>
-          <w:color w:val="92D050"/>
-          <w:lang w:val="en-US"/>
-        </w:rPr>
-        <w:t>.............</w:t>
-      </w:r>
     </w:p>
     <w:p>
       <w:pPr>
@@ -1284,16 +1304,34 @@
           <w:color w:val="92D050"/>
           <w:lang w:val="en-US"/>
         </w:rPr>
-        <w:t>WiFi</w:t>
-      </w:r>
-      <w:proofErr w:type="spellEnd"/>
-      <w:r>
-        <w:rPr>
-          <w:rFonts w:ascii="Courier New" w:hAnsi="Courier New" w:cs="Courier New"/>
-          <w:color w:val="92D050"/>
-          <w:lang w:val="en-US"/>
-        </w:rPr>
-        <w:t xml:space="preserve"> connected</w:t>
+        <w:t>Wifi</w:t>
+      </w:r>
+      <w:proofErr w:type="spellEnd"/>
+      <w:r>
+        <w:rPr>
+          <w:rFonts w:ascii="Courier New" w:hAnsi="Courier New" w:cs="Courier New"/>
+          <w:color w:val="92D050"/>
+          <w:lang w:val="en-US"/>
+        </w:rPr>
+        <w:t xml:space="preserve"> </w:t>
+      </w:r>
+      <w:proofErr w:type="spellStart"/>
+      <w:r>
+        <w:rPr>
+          <w:rFonts w:ascii="Courier New" w:hAnsi="Courier New" w:cs="Courier New"/>
+          <w:color w:val="92D050"/>
+          <w:lang w:val="en-US"/>
+        </w:rPr>
+        <w:t>IoT</w:t>
+      </w:r>
+      <w:proofErr w:type="spellEnd"/>
+      <w:r>
+        <w:rPr>
+          <w:rFonts w:ascii="Courier New" w:hAnsi="Courier New" w:cs="Courier New"/>
+          <w:color w:val="92D050"/>
+          <w:lang w:val="en-US"/>
+        </w:rPr>
+        <w:t xml:space="preserve"> MQTT sensor</w:t>
       </w:r>
     </w:p>
     <w:p>
@@ -1312,7 +1350,7 @@
           <w:color w:val="92D050"/>
           <w:lang w:val="en-US"/>
         </w:rPr>
-        <w:t xml:space="preserve">IP address: </w:t>
+        <w:t>Starting...</w:t>
       </w:r>
     </w:p>
     <w:p>
@@ -1331,7 +1369,15 @@
           <w:color w:val="92D050"/>
           <w:lang w:val="en-US"/>
         </w:rPr>
-        <w:t>192.168.43.145</w:t>
+        <w:t>Connecting to AP 'DOMO</w:t>
+      </w:r>
+      <w:r>
+        <w:rPr>
+          <w:rFonts w:ascii="Courier New" w:hAnsi="Courier New" w:cs="Courier New"/>
+          <w:color w:val="92D050"/>
+          <w:lang w:val="en-US"/>
+        </w:rPr>
+        <w:t>'</w:t>
       </w:r>
     </w:p>
     <w:p>
@@ -1350,7 +1396,7 @@
           <w:color w:val="92D050"/>
           <w:lang w:val="en-US"/>
         </w:rPr>
-        <w:t>Request for Internet time</w:t>
+        <w:t>................</w:t>
       </w:r>
     </w:p>
     <w:p>
@@ -1363,21 +1409,23 @@
           <w:lang w:val="en-US"/>
         </w:rPr>
       </w:pPr>
-      <w:r>
-        <w:rPr>
-          <w:rFonts w:ascii="Courier New" w:hAnsi="Courier New" w:cs="Courier New"/>
-          <w:color w:val="92D050"/>
-          <w:lang w:val="en-US"/>
-        </w:rPr>
-        <w:t>16:40:</w:t>
-      </w:r>
-      <w:r>
-        <w:rPr>
-          <w:rFonts w:ascii="Courier New" w:hAnsi="Courier New" w:cs="Courier New"/>
-          <w:color w:val="92D050"/>
-          <w:lang w:val="en-US"/>
-        </w:rPr>
-        <w:t>49</w:t>
+      <w:proofErr w:type="spellStart"/>
+      <w:r>
+        <w:rPr>
+          <w:rFonts w:ascii="Courier New" w:hAnsi="Courier New" w:cs="Courier New"/>
+          <w:color w:val="92D050"/>
+          <w:lang w:val="en-US"/>
+        </w:rPr>
+        <w:t>WiFi</w:t>
+      </w:r>
+      <w:proofErr w:type="spellEnd"/>
+      <w:r>
+        <w:rPr>
+          <w:rFonts w:ascii="Courier New" w:hAnsi="Courier New" w:cs="Courier New"/>
+          <w:color w:val="92D050"/>
+          <w:lang w:val="en-US"/>
+        </w:rPr>
+        <w:t xml:space="preserve"> connected</w:t>
       </w:r>
     </w:p>
     <w:p>
@@ -1396,25 +1444,7 @@
           <w:color w:val="92D050"/>
           <w:lang w:val="en-US"/>
         </w:rPr>
-        <w:t xml:space="preserve">Connecting MQTT server (mare.pinon-hebert.fr) ... MQTT server </w:t>
-      </w:r>
-      <w:proofErr w:type="gramStart"/>
-      <w:r>
-        <w:rPr>
-          <w:rFonts w:ascii="Courier New" w:hAnsi="Courier New" w:cs="Courier New"/>
-          <w:color w:val="92D050"/>
-          <w:lang w:val="en-US"/>
-        </w:rPr>
-        <w:t>Connected</w:t>
-      </w:r>
-      <w:proofErr w:type="gramEnd"/>
-      <w:r>
-        <w:rPr>
-          <w:rFonts w:ascii="Courier New" w:hAnsi="Courier New" w:cs="Courier New"/>
-          <w:color w:val="92D050"/>
-          <w:lang w:val="en-US"/>
-        </w:rPr>
-        <w:t>!</w:t>
+        <w:t xml:space="preserve">IP address: </w:t>
       </w:r>
     </w:p>
     <w:p>
@@ -1433,23 +1463,23 @@
           <w:color w:val="92D050"/>
           <w:lang w:val="en-US"/>
         </w:rPr>
-        <w:t>16:40:</w:t>
-      </w:r>
-      <w:r>
-        <w:rPr>
-          <w:rFonts w:ascii="Courier New" w:hAnsi="Courier New" w:cs="Courier New"/>
-          <w:color w:val="92D050"/>
-          <w:lang w:val="en-US"/>
-        </w:rPr>
-        <w:t>49</w:t>
-      </w:r>
-      <w:r>
-        <w:rPr>
-          <w:rFonts w:ascii="Courier New" w:hAnsi="Courier New" w:cs="Courier New"/>
-          <w:color w:val="92D050"/>
-          <w:lang w:val="en-US"/>
-        </w:rPr>
-        <w:t>: Temperature 1: 20.8750</w:t>
+        <w:t>192.168.3</w:t>
+      </w:r>
+      <w:r>
+        <w:rPr>
+          <w:rFonts w:ascii="Courier New" w:hAnsi="Courier New" w:cs="Courier New"/>
+          <w:color w:val="92D050"/>
+          <w:lang w:val="en-US"/>
+        </w:rPr>
+        <w:t>.</w:t>
+      </w:r>
+      <w:r>
+        <w:rPr>
+          <w:rFonts w:ascii="Courier New" w:hAnsi="Courier New" w:cs="Courier New"/>
+          <w:color w:val="92D050"/>
+          <w:lang w:val="en-US"/>
+        </w:rPr>
+        <w:t>43</w:t>
       </w:r>
     </w:p>
     <w:p>
@@ -1468,18 +1498,8 @@
           <w:color w:val="92D050"/>
           <w:lang w:val="en-US"/>
         </w:rPr>
-        <w:t xml:space="preserve"> Temperature</w:t>
-      </w:r>
-      <w:proofErr w:type="gramStart"/>
-      <w:r>
-        <w:rPr>
-          <w:rFonts w:ascii="Courier New" w:hAnsi="Courier New" w:cs="Courier New"/>
-          <w:color w:val="92D050"/>
-          <w:lang w:val="en-US"/>
-        </w:rPr>
-        <w:t>:20.87</w:t>
-      </w:r>
-      <w:proofErr w:type="gramEnd"/>
+        <w:t>Request for Internet time</w:t>
+      </w:r>
     </w:p>
     <w:p>
       <w:pPr>
@@ -1497,7 +1517,7 @@
           <w:color w:val="92D050"/>
           <w:lang w:val="en-US"/>
         </w:rPr>
-        <w:t>16:40:59: Temperature 1: 20.8125</w:t>
+        <w:t>21:52:14</w:t>
       </w:r>
     </w:p>
     <w:p>
@@ -1507,22 +1527,16 @@
         <w:rPr>
           <w:rFonts w:ascii="Courier New" w:hAnsi="Courier New" w:cs="Courier New"/>
           <w:color w:val="92D050"/>
-        </w:rPr>
-      </w:pPr>
-      <w:r>
-        <w:rPr>
-          <w:rFonts w:ascii="Courier New" w:hAnsi="Courier New" w:cs="Courier New"/>
-          <w:color w:val="92D050"/>
-          <w:lang w:val="en-US"/>
-        </w:rPr>
-        <w:t xml:space="preserve"> </w:t>
-      </w:r>
-      <w:r>
-        <w:rPr>
-          <w:rFonts w:ascii="Courier New" w:hAnsi="Courier New" w:cs="Courier New"/>
-          <w:color w:val="92D050"/>
-        </w:rPr>
-        <w:t>Temperature:20.81</w:t>
+          <w:lang w:val="en-US"/>
+        </w:rPr>
+      </w:pPr>
+      <w:r>
+        <w:rPr>
+          <w:rFonts w:ascii="Courier New" w:hAnsi="Courier New" w:cs="Courier New"/>
+          <w:color w:val="92D050"/>
+          <w:lang w:val="en-US"/>
+        </w:rPr>
+        <w:t>Wait message on MQTT topic:</w:t>
       </w:r>
     </w:p>
     <w:p>
@@ -1532,37 +1546,34 @@
         <w:rPr>
           <w:rFonts w:ascii="Courier New" w:hAnsi="Courier New" w:cs="Courier New"/>
           <w:color w:val="92D050"/>
-        </w:rPr>
-      </w:pPr>
-      <w:r>
-        <w:rPr>
-          <w:rFonts w:ascii="Courier New" w:hAnsi="Courier New" w:cs="Courier New"/>
-          <w:color w:val="92D050"/>
-        </w:rPr>
-        <w:t>16:41:09</w:t>
-      </w:r>
-      <w:r>
-        <w:rPr>
-          <w:rFonts w:ascii="Courier New" w:hAnsi="Courier New" w:cs="Courier New"/>
-          <w:color w:val="92D050"/>
-        </w:rPr>
-        <w:t xml:space="preserve">: </w:t>
-      </w:r>
-      <w:proofErr w:type="spellStart"/>
-      <w:r>
-        <w:rPr>
-          <w:rFonts w:ascii="Courier New" w:hAnsi="Courier New" w:cs="Courier New"/>
-          <w:color w:val="92D050"/>
-        </w:rPr>
-        <w:t>Temperature</w:t>
-      </w:r>
-      <w:proofErr w:type="spellEnd"/>
-      <w:r>
-        <w:rPr>
-          <w:rFonts w:ascii="Courier New" w:hAnsi="Courier New" w:cs="Courier New"/>
-          <w:color w:val="92D050"/>
-        </w:rPr>
-        <w:t xml:space="preserve"> 1: 20.8750</w:t>
+          <w:lang w:val="en-US"/>
+        </w:rPr>
+      </w:pPr>
+      <w:r>
+        <w:rPr>
+          <w:rFonts w:ascii="Courier New" w:hAnsi="Courier New" w:cs="Courier New"/>
+          <w:color w:val="92D050"/>
+          <w:lang w:val="en-US"/>
+        </w:rPr>
+        <w:t>/feeds/</w:t>
+      </w:r>
+      <w:proofErr w:type="spellStart"/>
+      <w:r>
+        <w:rPr>
+          <w:rFonts w:ascii="Courier New" w:hAnsi="Courier New" w:cs="Courier New"/>
+          <w:color w:val="92D050"/>
+          <w:lang w:val="en-US"/>
+        </w:rPr>
+        <w:t>IoT</w:t>
+      </w:r>
+      <w:proofErr w:type="spellEnd"/>
+      <w:r>
+        <w:rPr>
+          <w:rFonts w:ascii="Courier New" w:hAnsi="Courier New" w:cs="Courier New"/>
+          <w:color w:val="92D050"/>
+          <w:lang w:val="en-US"/>
+        </w:rPr>
+        <w:t>/downlink</w:t>
       </w:r>
     </w:p>
     <w:p>
@@ -1572,17 +1583,417 @@
         <w:rPr>
           <w:rFonts w:ascii="Courier New" w:hAnsi="Courier New" w:cs="Courier New"/>
           <w:color w:val="92D050"/>
-        </w:rPr>
-      </w:pPr>
-      <w:r>
-        <w:rPr>
-          <w:rFonts w:ascii="Courier New" w:hAnsi="Courier New" w:cs="Courier New"/>
-          <w:color w:val="92D050"/>
-        </w:rPr>
-        <w:t xml:space="preserve"> Temperature:20.87</w:t>
-      </w:r>
-    </w:p>
-    <w:p/>
+          <w:lang w:val="en-US"/>
+        </w:rPr>
+      </w:pPr>
+      <w:r>
+        <w:rPr>
+          <w:rFonts w:ascii="Courier New" w:hAnsi="Courier New" w:cs="Courier New"/>
+          <w:color w:val="92D050"/>
+          <w:lang w:val="en-US"/>
+        </w:rPr>
+        <w:lastRenderedPageBreak/>
+        <w:t xml:space="preserve">Connecting MQTT server (mqtt.pinon-hebert.fr) ... MQTT server </w:t>
+      </w:r>
+      <w:proofErr w:type="gramStart"/>
+      <w:r>
+        <w:rPr>
+          <w:rFonts w:ascii="Courier New" w:hAnsi="Courier New" w:cs="Courier New"/>
+          <w:color w:val="92D050"/>
+          <w:lang w:val="en-US"/>
+        </w:rPr>
+        <w:t>Connected</w:t>
+      </w:r>
+      <w:proofErr w:type="gramEnd"/>
+      <w:r>
+        <w:rPr>
+          <w:rFonts w:ascii="Courier New" w:hAnsi="Courier New" w:cs="Courier New"/>
+          <w:color w:val="92D050"/>
+          <w:lang w:val="en-US"/>
+        </w:rPr>
+        <w:t>!</w:t>
+      </w:r>
+    </w:p>
+    <w:p>
+      <w:pPr>
+        <w:shd w:val="clear" w:color="auto" w:fill="000000" w:themeFill="text1"/>
+        <w:spacing w:after="0"/>
+        <w:rPr>
+          <w:rFonts w:ascii="Courier New" w:hAnsi="Courier New" w:cs="Courier New"/>
+          <w:color w:val="92D050"/>
+          <w:lang w:val="en-US"/>
+        </w:rPr>
+      </w:pPr>
+      <w:r>
+        <w:rPr>
+          <w:rFonts w:ascii="Courier New" w:hAnsi="Courier New" w:cs="Courier New"/>
+          <w:color w:val="92D050"/>
+          <w:lang w:val="en-US"/>
+        </w:rPr>
+        <w:t xml:space="preserve">21:52:16: </w:t>
+      </w:r>
+      <w:proofErr w:type="spellStart"/>
+      <w:r>
+        <w:rPr>
+          <w:rFonts w:ascii="Courier New" w:hAnsi="Courier New" w:cs="Courier New"/>
+          <w:color w:val="92D050"/>
+          <w:lang w:val="en-US"/>
+        </w:rPr>
+        <w:t>getDeviceCount</w:t>
+      </w:r>
+      <w:proofErr w:type="spellEnd"/>
+      <w:r>
+        <w:rPr>
+          <w:rFonts w:ascii="Courier New" w:hAnsi="Courier New" w:cs="Courier New"/>
+          <w:color w:val="92D050"/>
+          <w:lang w:val="en-US"/>
+        </w:rPr>
+        <w:t>: 1</w:t>
+      </w:r>
+    </w:p>
+    <w:p>
+      <w:pPr>
+        <w:shd w:val="clear" w:color="auto" w:fill="000000" w:themeFill="text1"/>
+        <w:spacing w:after="0"/>
+        <w:rPr>
+          <w:rFonts w:ascii="Courier New" w:hAnsi="Courier New" w:cs="Courier New"/>
+          <w:color w:val="92D050"/>
+          <w:lang w:val="en-US"/>
+        </w:rPr>
+      </w:pPr>
+      <w:proofErr w:type="gramStart"/>
+      <w:r>
+        <w:rPr>
+          <w:rFonts w:ascii="Courier New" w:hAnsi="Courier New" w:cs="Courier New"/>
+          <w:color w:val="92D050"/>
+          <w:lang w:val="en-US"/>
+        </w:rPr>
+        <w:t>publish</w:t>
+      </w:r>
+      <w:proofErr w:type="gramEnd"/>
+      <w:r>
+        <w:rPr>
+          <w:rFonts w:ascii="Courier New" w:hAnsi="Courier New" w:cs="Courier New"/>
+          <w:color w:val="92D050"/>
+          <w:lang w:val="en-US"/>
+        </w:rPr>
+        <w:t xml:space="preserve"> temperature 20.7 with topic /feeds/</w:t>
+      </w:r>
+      <w:proofErr w:type="spellStart"/>
+      <w:r>
+        <w:rPr>
+          <w:rFonts w:ascii="Courier New" w:hAnsi="Courier New" w:cs="Courier New"/>
+          <w:color w:val="92D050"/>
+          <w:lang w:val="en-US"/>
+        </w:rPr>
+        <w:t>IoT</w:t>
+      </w:r>
+      <w:proofErr w:type="spellEnd"/>
+      <w:r>
+        <w:rPr>
+          <w:rFonts w:ascii="Courier New" w:hAnsi="Courier New" w:cs="Courier New"/>
+          <w:color w:val="92D050"/>
+          <w:lang w:val="en-US"/>
+        </w:rPr>
+        <w:t>/</w:t>
+      </w:r>
+      <w:r>
+        <w:rPr>
+          <w:lang w:val="en-US"/>
+        </w:rPr>
+        <w:t xml:space="preserve"> </w:t>
+      </w:r>
+      <w:proofErr w:type="spellStart"/>
+      <w:r>
+        <w:rPr>
+          <w:rFonts w:ascii="Courier New" w:hAnsi="Courier New" w:cs="Courier New"/>
+          <w:color w:val="92D050"/>
+          <w:lang w:val="en-US"/>
+        </w:rPr>
+        <w:t>iotdemo</w:t>
+      </w:r>
+      <w:proofErr w:type="spellEnd"/>
+      <w:r>
+        <w:rPr>
+          <w:rFonts w:ascii="Courier New" w:hAnsi="Courier New" w:cs="Courier New"/>
+          <w:color w:val="92D050"/>
+          <w:lang w:val="en-US"/>
+        </w:rPr>
+        <w:t xml:space="preserve"> </w:t>
+      </w:r>
+      <w:r>
+        <w:rPr>
+          <w:rFonts w:ascii="Courier New" w:hAnsi="Courier New" w:cs="Courier New"/>
+          <w:color w:val="92D050"/>
+          <w:lang w:val="en-US"/>
+        </w:rPr>
+        <w:t>/28FF9721B21501EF</w:t>
+      </w:r>
+    </w:p>
+    <w:p>
+      <w:pPr>
+        <w:shd w:val="clear" w:color="auto" w:fill="000000" w:themeFill="text1"/>
+        <w:spacing w:after="0"/>
+        <w:rPr>
+          <w:rFonts w:ascii="Courier New" w:hAnsi="Courier New" w:cs="Courier New"/>
+          <w:color w:val="92D050"/>
+          <w:lang w:val="en-US"/>
+        </w:rPr>
+      </w:pPr>
+      <w:r>
+        <w:rPr>
+          <w:rFonts w:ascii="Courier New" w:hAnsi="Courier New" w:cs="Courier New"/>
+          <w:color w:val="92D050"/>
+          <w:lang w:val="en-US"/>
+        </w:rPr>
+        <w:t>21:52:2</w:t>
+      </w:r>
+      <w:r>
+        <w:rPr>
+          <w:rFonts w:ascii="Courier New" w:hAnsi="Courier New" w:cs="Courier New"/>
+          <w:color w:val="92D050"/>
+          <w:lang w:val="en-US"/>
+        </w:rPr>
+        <w:t>6</w:t>
+      </w:r>
+      <w:r>
+        <w:rPr>
+          <w:rFonts w:ascii="Courier New" w:hAnsi="Courier New" w:cs="Courier New"/>
+          <w:color w:val="92D050"/>
+          <w:lang w:val="en-US"/>
+        </w:rPr>
+        <w:t xml:space="preserve">: </w:t>
+      </w:r>
+      <w:proofErr w:type="spellStart"/>
+      <w:r>
+        <w:rPr>
+          <w:rFonts w:ascii="Courier New" w:hAnsi="Courier New" w:cs="Courier New"/>
+          <w:color w:val="92D050"/>
+          <w:lang w:val="en-US"/>
+        </w:rPr>
+        <w:t>getDeviceCount</w:t>
+      </w:r>
+      <w:proofErr w:type="spellEnd"/>
+      <w:r>
+        <w:rPr>
+          <w:rFonts w:ascii="Courier New" w:hAnsi="Courier New" w:cs="Courier New"/>
+          <w:color w:val="92D050"/>
+          <w:lang w:val="en-US"/>
+        </w:rPr>
+        <w:t>: 1</w:t>
+      </w:r>
+    </w:p>
+    <w:p>
+      <w:pPr>
+        <w:shd w:val="clear" w:color="auto" w:fill="000000" w:themeFill="text1"/>
+        <w:spacing w:after="0"/>
+        <w:rPr>
+          <w:rFonts w:ascii="Courier New" w:hAnsi="Courier New" w:cs="Courier New"/>
+          <w:color w:val="92D050"/>
+          <w:lang w:val="en-US"/>
+        </w:rPr>
+      </w:pPr>
+      <w:proofErr w:type="gramStart"/>
+      <w:r>
+        <w:rPr>
+          <w:rFonts w:ascii="Courier New" w:hAnsi="Courier New" w:cs="Courier New"/>
+          <w:color w:val="92D050"/>
+          <w:lang w:val="en-US"/>
+        </w:rPr>
+        <w:t>publish</w:t>
+      </w:r>
+      <w:proofErr w:type="gramEnd"/>
+      <w:r>
+        <w:rPr>
+          <w:rFonts w:ascii="Courier New" w:hAnsi="Courier New" w:cs="Courier New"/>
+          <w:color w:val="92D050"/>
+          <w:lang w:val="en-US"/>
+        </w:rPr>
+        <w:t xml:space="preserve"> temperature 20.7 with topic /feeds/</w:t>
+      </w:r>
+      <w:proofErr w:type="spellStart"/>
+      <w:r>
+        <w:rPr>
+          <w:rFonts w:ascii="Courier New" w:hAnsi="Courier New" w:cs="Courier New"/>
+          <w:color w:val="92D050"/>
+          <w:lang w:val="en-US"/>
+        </w:rPr>
+        <w:t>IoT</w:t>
+      </w:r>
+      <w:proofErr w:type="spellEnd"/>
+      <w:r>
+        <w:rPr>
+          <w:rFonts w:ascii="Courier New" w:hAnsi="Courier New" w:cs="Courier New"/>
+          <w:color w:val="92D050"/>
+          <w:lang w:val="en-US"/>
+        </w:rPr>
+        <w:t>/</w:t>
+      </w:r>
+      <w:r>
+        <w:rPr>
+          <w:lang w:val="en-US"/>
+        </w:rPr>
+        <w:t xml:space="preserve"> </w:t>
+      </w:r>
+      <w:proofErr w:type="spellStart"/>
+      <w:r>
+        <w:rPr>
+          <w:rFonts w:ascii="Courier New" w:hAnsi="Courier New" w:cs="Courier New"/>
+          <w:color w:val="92D050"/>
+          <w:lang w:val="en-US"/>
+        </w:rPr>
+        <w:t>iotdemo</w:t>
+      </w:r>
+      <w:proofErr w:type="spellEnd"/>
+      <w:r>
+        <w:rPr>
+          <w:rFonts w:ascii="Courier New" w:hAnsi="Courier New" w:cs="Courier New"/>
+          <w:color w:val="92D050"/>
+          <w:lang w:val="en-US"/>
+        </w:rPr>
+        <w:t xml:space="preserve"> </w:t>
+      </w:r>
+      <w:r>
+        <w:rPr>
+          <w:rFonts w:ascii="Courier New" w:hAnsi="Courier New" w:cs="Courier New"/>
+          <w:color w:val="92D050"/>
+          <w:lang w:val="en-US"/>
+        </w:rPr>
+        <w:t>/28FF9721B21501EF</w:t>
+      </w:r>
+    </w:p>
+    <w:p>
+      <w:pPr>
+        <w:shd w:val="clear" w:color="auto" w:fill="000000" w:themeFill="text1"/>
+        <w:spacing w:after="0"/>
+        <w:rPr>
+          <w:rFonts w:ascii="Courier New" w:hAnsi="Courier New" w:cs="Courier New"/>
+          <w:color w:val="92D050"/>
+          <w:lang w:val="en-US"/>
+        </w:rPr>
+      </w:pPr>
+      <w:r>
+        <w:rPr>
+          <w:rFonts w:ascii="Courier New" w:hAnsi="Courier New" w:cs="Courier New"/>
+          <w:color w:val="92D050"/>
+          <w:lang w:val="en-US"/>
+        </w:rPr>
+        <w:t>21:52:3</w:t>
+      </w:r>
+      <w:r>
+        <w:rPr>
+          <w:rFonts w:ascii="Courier New" w:hAnsi="Courier New" w:cs="Courier New"/>
+          <w:color w:val="92D050"/>
+          <w:lang w:val="en-US"/>
+        </w:rPr>
+        <w:t>6</w:t>
+      </w:r>
+      <w:r>
+        <w:rPr>
+          <w:rFonts w:ascii="Courier New" w:hAnsi="Courier New" w:cs="Courier New"/>
+          <w:color w:val="92D050"/>
+          <w:lang w:val="en-US"/>
+        </w:rPr>
+        <w:t xml:space="preserve">: </w:t>
+      </w:r>
+      <w:proofErr w:type="spellStart"/>
+      <w:r>
+        <w:rPr>
+          <w:rFonts w:ascii="Courier New" w:hAnsi="Courier New" w:cs="Courier New"/>
+          <w:color w:val="92D050"/>
+          <w:lang w:val="en-US"/>
+        </w:rPr>
+        <w:t>getDeviceCount</w:t>
+      </w:r>
+      <w:proofErr w:type="spellEnd"/>
+      <w:r>
+        <w:rPr>
+          <w:rFonts w:ascii="Courier New" w:hAnsi="Courier New" w:cs="Courier New"/>
+          <w:color w:val="92D050"/>
+          <w:lang w:val="en-US"/>
+        </w:rPr>
+        <w:t>: 1</w:t>
+      </w:r>
+    </w:p>
+    <w:p>
+      <w:pPr>
+        <w:shd w:val="clear" w:color="auto" w:fill="000000" w:themeFill="text1"/>
+        <w:spacing w:after="0"/>
+        <w:rPr>
+          <w:rFonts w:ascii="Courier New" w:hAnsi="Courier New" w:cs="Courier New"/>
+          <w:color w:val="92D050"/>
+          <w:lang w:val="en-US"/>
+        </w:rPr>
+      </w:pPr>
+      <w:proofErr w:type="gramStart"/>
+      <w:r>
+        <w:rPr>
+          <w:rFonts w:ascii="Courier New" w:hAnsi="Courier New" w:cs="Courier New"/>
+          <w:color w:val="92D050"/>
+          <w:lang w:val="en-US"/>
+        </w:rPr>
+        <w:t>publish</w:t>
+      </w:r>
+      <w:proofErr w:type="gramEnd"/>
+      <w:r>
+        <w:rPr>
+          <w:rFonts w:ascii="Courier New" w:hAnsi="Courier New" w:cs="Courier New"/>
+          <w:color w:val="92D050"/>
+          <w:lang w:val="en-US"/>
+        </w:rPr>
+        <w:t xml:space="preserve"> temperature 20.7 with topic /feeds/</w:t>
+      </w:r>
+      <w:proofErr w:type="spellStart"/>
+      <w:r>
+        <w:rPr>
+          <w:rFonts w:ascii="Courier New" w:hAnsi="Courier New" w:cs="Courier New"/>
+          <w:color w:val="92D050"/>
+          <w:lang w:val="en-US"/>
+        </w:rPr>
+        <w:t>IoT</w:t>
+      </w:r>
+      <w:proofErr w:type="spellEnd"/>
+      <w:r>
+        <w:rPr>
+          <w:rFonts w:ascii="Courier New" w:hAnsi="Courier New" w:cs="Courier New"/>
+          <w:color w:val="92D050"/>
+          <w:lang w:val="en-US"/>
+        </w:rPr>
+        <w:t>/</w:t>
+      </w:r>
+      <w:r>
+        <w:rPr>
+          <w:lang w:val="en-US"/>
+        </w:rPr>
+        <w:t xml:space="preserve"> </w:t>
+      </w:r>
+      <w:proofErr w:type="spellStart"/>
+      <w:r>
+        <w:rPr>
+          <w:rFonts w:ascii="Courier New" w:hAnsi="Courier New" w:cs="Courier New"/>
+          <w:color w:val="92D050"/>
+          <w:lang w:val="en-US"/>
+        </w:rPr>
+        <w:t>iotdemo</w:t>
+      </w:r>
+      <w:proofErr w:type="spellEnd"/>
+      <w:r>
+        <w:rPr>
+          <w:rFonts w:ascii="Courier New" w:hAnsi="Courier New" w:cs="Courier New"/>
+          <w:color w:val="92D050"/>
+          <w:lang w:val="en-US"/>
+        </w:rPr>
+        <w:t xml:space="preserve"> </w:t>
+      </w:r>
+      <w:r>
+        <w:rPr>
+          <w:rFonts w:ascii="Courier New" w:hAnsi="Courier New" w:cs="Courier New"/>
+          <w:color w:val="92D050"/>
+          <w:lang w:val="en-US"/>
+        </w:rPr>
+        <w:t>/28FF9721B21501EF</w:t>
+      </w:r>
+    </w:p>
     <w:p>
       <w:r>
         <w:t>On remarque les étapes :</w:t>
@@ -1597,8 +2008,13 @@
         </w:numPr>
       </w:pPr>
       <w:r>
-        <w:t>Connexion au point d’accès WIFI</w:t>
-      </w:r>
+        <w:t xml:space="preserve">La date de </w:t>
+      </w:r>
+      <w:proofErr w:type="spellStart"/>
+      <w:r>
+        <w:t>firmware</w:t>
+      </w:r>
+      <w:proofErr w:type="spellEnd"/>
     </w:p>
     <w:p>
       <w:pPr>
@@ -1609,42 +2025,7 @@
         </w:numPr>
       </w:pPr>
       <w:r>
-        <w:t xml:space="preserve">Affichage de l’adresse IP du </w:t>
-      </w:r>
-      <w:r>
-        <w:rPr>
-          <w:b/>
-          <w:i/>
-        </w:rPr>
-        <w:t xml:space="preserve">Wifi </w:t>
-      </w:r>
-      <w:proofErr w:type="spellStart"/>
-      <w:r>
-        <w:rPr>
-          <w:b/>
-          <w:i/>
-        </w:rPr>
-        <w:t>IoT</w:t>
-      </w:r>
-      <w:proofErr w:type="spellEnd"/>
-      <w:r>
-        <w:rPr>
-          <w:b/>
-          <w:i/>
-        </w:rPr>
-        <w:t xml:space="preserve"> MQTT </w:t>
-      </w:r>
-      <w:proofErr w:type="spellStart"/>
-      <w:r>
-        <w:rPr>
-          <w:b/>
-          <w:i/>
-        </w:rPr>
-        <w:t>sensor</w:t>
-      </w:r>
-      <w:proofErr w:type="spellEnd"/>
-      <w:r>
-        <w:t>.</w:t>
+        <w:t>Connexion au point d’accès WIFI</w:t>
       </w:r>
     </w:p>
     <w:p>
@@ -1656,7 +2037,7 @@
         </w:numPr>
       </w:pPr>
       <w:r>
-        <w:t xml:space="preserve">Mise à l’heure du </w:t>
+        <w:t xml:space="preserve">Affichage de l’adresse IP du </w:t>
       </w:r>
       <w:r>
         <w:rPr>
@@ -1691,7 +2072,7 @@
       </w:r>
       <w:proofErr w:type="spellEnd"/>
       <w:r>
-        <w:t xml:space="preserve"> par internet (Attention nous sommes en temps dit universel ou GMT)</w:t>
+        <w:t>.</w:t>
       </w:r>
     </w:p>
     <w:p>
@@ -1703,15 +2084,42 @@
         </w:numPr>
       </w:pPr>
       <w:r>
-        <w:t xml:space="preserve">La connexion au serveur MQTT (le </w:t>
-      </w:r>
-      <w:proofErr w:type="spellStart"/>
-      <w:r>
-        <w:t>middlware</w:t>
-      </w:r>
-      <w:proofErr w:type="spellEnd"/>
-      <w:r>
-        <w:t xml:space="preserve"> d’acheminement des messages)</w:t>
+        <w:t xml:space="preserve">Mise à l’heure du </w:t>
+      </w:r>
+      <w:r>
+        <w:rPr>
+          <w:b/>
+          <w:i/>
+        </w:rPr>
+        <w:t xml:space="preserve">Wifi </w:t>
+      </w:r>
+      <w:proofErr w:type="spellStart"/>
+      <w:r>
+        <w:rPr>
+          <w:b/>
+          <w:i/>
+        </w:rPr>
+        <w:t>IoT</w:t>
+      </w:r>
+      <w:proofErr w:type="spellEnd"/>
+      <w:r>
+        <w:rPr>
+          <w:b/>
+          <w:i/>
+        </w:rPr>
+        <w:t xml:space="preserve"> MQTT </w:t>
+      </w:r>
+      <w:proofErr w:type="spellStart"/>
+      <w:r>
+        <w:rPr>
+          <w:b/>
+          <w:i/>
+        </w:rPr>
+        <w:t>sensor</w:t>
+      </w:r>
+      <w:proofErr w:type="spellEnd"/>
+      <w:r>
+        <w:t xml:space="preserve"> par internet (Attention nous sommes en temps dit universel ou GMT)</w:t>
       </w:r>
     </w:p>
     <w:p>
@@ -1723,14 +2131,854 @@
         </w:numPr>
       </w:pPr>
       <w:r>
-        <w:t>La liste des opéra</w:t>
+        <w:t xml:space="preserve">La connexion au serveur MQTT (le </w:t>
+      </w:r>
+      <w:proofErr w:type="spellStart"/>
+      <w:r>
+        <w:t>middlware</w:t>
+      </w:r>
+      <w:proofErr w:type="spellEnd"/>
+      <w:r>
+        <w:t xml:space="preserve"> d’acheminement des messages)</w:t>
+      </w:r>
+    </w:p>
+    <w:p>
+      <w:pPr>
+        <w:pStyle w:val="Paragraphedeliste"/>
+        <w:numPr>
+          <w:ilvl w:val="0"/>
+          <w:numId w:val="6"/>
+        </w:numPr>
+      </w:pPr>
+      <w:r>
+        <w:t>La liste des opérations effectuées (ici 3 mesures de température à 10 secondes d’intervalle)</w:t>
+      </w:r>
+    </w:p>
+    <w:p>
+      <w:pPr>
+        <w:pStyle w:val="Paragraphedeliste"/>
+        <w:numPr>
+          <w:ilvl w:val="0"/>
+          <w:numId w:val="6"/>
+        </w:numPr>
+      </w:pPr>
+      <w:r>
+        <w:t xml:space="preserve">On remarque aussi l’ID du capteur de température lui-même (ici </w:t>
+      </w:r>
+      <w:r>
+        <w:rPr>
+          <w:rFonts w:ascii="Courier New" w:hAnsi="Courier New" w:cs="Courier New"/>
+        </w:rPr>
+        <w:t>28FF9721B21501EF</w:t>
+      </w:r>
+      <w:r>
+        <w:t>) si un second capteur avait été connecté la ligne « </w:t>
+      </w:r>
+      <w:proofErr w:type="spellStart"/>
+      <w:r>
+        <w:rPr>
+          <w:rFonts w:ascii="Courier New" w:hAnsi="Courier New" w:cs="Courier New"/>
+        </w:rPr>
+        <w:t>getDeviceCount</w:t>
+      </w:r>
+      <w:proofErr w:type="spellEnd"/>
+      <w:r>
+        <w:rPr>
+          <w:rFonts w:ascii="Courier New" w:hAnsi="Courier New" w:cs="Courier New"/>
+        </w:rPr>
+        <w:t>:</w:t>
+      </w:r>
+      <w:r>
+        <w:t> » aurait indiqué « 2 » et une ligne supplémentaire serait affichée avec la valeur de température et l’ID du capteur.</w:t>
+      </w:r>
+    </w:p>
+    <w:p>
+      <w:pPr>
+        <w:pStyle w:val="Titre2"/>
+      </w:pPr>
+      <w:r>
+        <w:t>Programmation</w:t>
+      </w:r>
+    </w:p>
+    <w:p>
+      <w:r>
+        <w:t xml:space="preserve">La programmation se fait grâce au même </w:t>
+      </w:r>
+      <w:r>
+        <w:t>adaptateur</w:t>
+      </w:r>
+      <w:r>
+        <w:t xml:space="preserve"> que pour le </w:t>
+      </w:r>
+      <w:proofErr w:type="spellStart"/>
+      <w:r>
+        <w:t>debug</w:t>
+      </w:r>
+      <w:proofErr w:type="spellEnd"/>
+      <w:r>
+        <w:t xml:space="preserve"> (voir chapitre précédent pour le branchement).</w:t>
+      </w:r>
+    </w:p>
+    <w:p>
+      <w:r>
+        <w:rPr>
+          <w:noProof/>
+        </w:rPr>
+        <w:pict>
+          <v:shape id="_x0000_s1030" type="#_x0000_t75" style="position:absolute;margin-left:-.3pt;margin-top:17.55pt;width:240.9pt;height:238.45pt;z-index:251672576;mso-position-horizontal-relative:text;mso-position-vertical-relative:text">
+            <v:imagedata r:id="rId13" o:title=""/>
+            <w10:wrap type="square"/>
+          </v:shape>
+          <o:OLEObject Type="Embed" ProgID="Visio.Drawing.11" ShapeID="_x0000_s1030" DrawAspect="Content" ObjectID="_1523653495" r:id="rId14"/>
+        </w:pict>
+      </w:r>
+    </w:p>
+    <w:p>
+      <w:pPr>
+        <w:pStyle w:val="Paragraphedeliste"/>
+        <w:numPr>
+          <w:ilvl w:val="0"/>
+          <w:numId w:val="8"/>
+        </w:numPr>
+      </w:pPr>
+      <w:r>
+        <w:t>Placer le cavalier « mode » en position « PROD » (entre les deux broches de droite).</w:t>
+      </w:r>
+    </w:p>
+    <w:p>
+      <w:pPr>
+        <w:pStyle w:val="Paragraphedeliste"/>
+        <w:numPr>
+          <w:ilvl w:val="0"/>
+          <w:numId w:val="7"/>
+        </w:numPr>
+      </w:pPr>
+      <w:r>
+        <w:t>Appuyer sur le bouton RESET sur le module Wifi.</w:t>
+      </w:r>
+    </w:p>
+    <w:p>
+      <w:pPr>
+        <w:pStyle w:val="Paragraphedeliste"/>
+        <w:numPr>
+          <w:ilvl w:val="0"/>
+          <w:numId w:val="7"/>
+        </w:numPr>
+      </w:pPr>
+      <w:r>
+        <w:t xml:space="preserve">Le texte suivant s’affichera sur le terminal série connecté à votre </w:t>
+      </w:r>
+      <w:r>
+        <w:t xml:space="preserve">“Wifi </w:t>
+      </w:r>
+      <w:proofErr w:type="spellStart"/>
+      <w:r>
+        <w:t>IoT</w:t>
+      </w:r>
+      <w:proofErr w:type="spellEnd"/>
+      <w:r>
+        <w:t xml:space="preserve"> MQTT </w:t>
+      </w:r>
+      <w:proofErr w:type="spellStart"/>
+      <w:r>
+        <w:t>sensor</w:t>
+      </w:r>
+      <w:proofErr w:type="spellEnd"/>
+      <w:r>
+        <w:t>”</w:t>
+      </w:r>
+      <w:r>
+        <w:t>.</w:t>
+      </w:r>
+    </w:p>
+    <w:p/>
+    <w:p/>
+    <w:p/>
+    <w:p/>
+    <w:p/>
+    <w:p>
+      <w:pPr>
+        <w:shd w:val="clear" w:color="auto" w:fill="000000" w:themeFill="text1"/>
+        <w:spacing w:after="0"/>
+        <w:rPr>
+          <w:rFonts w:ascii="Courier New" w:hAnsi="Courier New" w:cs="Courier New"/>
+          <w:color w:val="92D050"/>
+          <w:lang w:val="en-US"/>
+        </w:rPr>
+      </w:pPr>
+      <w:r>
+        <w:rPr>
+          <w:rFonts w:ascii="Courier New" w:hAnsi="Courier New" w:cs="Courier New"/>
+          <w:color w:val="92D050"/>
+          <w:lang w:val="en-US"/>
+        </w:rPr>
+        <w:lastRenderedPageBreak/>
+        <w:t>BUILD</w:t>
+      </w:r>
+      <w:r>
+        <w:rPr>
+          <w:rFonts w:ascii="Courier New" w:hAnsi="Courier New" w:cs="Courier New"/>
+          <w:color w:val="92D050"/>
+          <w:lang w:val="en-US"/>
+        </w:rPr>
+        <w:t>:</w:t>
+      </w:r>
+      <w:r>
+        <w:rPr>
+          <w:rFonts w:ascii="Courier New" w:hAnsi="Courier New" w:cs="Courier New"/>
+          <w:color w:val="92D050"/>
+          <w:lang w:val="en-US"/>
+        </w:rPr>
+        <w:t xml:space="preserve"> </w:t>
+      </w:r>
+      <w:r>
+        <w:rPr>
+          <w:rFonts w:ascii="Courier New" w:hAnsi="Courier New" w:cs="Courier New"/>
+          <w:color w:val="92D050"/>
+          <w:lang w:val="en-US"/>
+        </w:rPr>
+        <w:t>Apr 30 2016 at 00:11:42</w:t>
+      </w:r>
+    </w:p>
+    <w:p>
+      <w:pPr>
+        <w:shd w:val="clear" w:color="auto" w:fill="000000" w:themeFill="text1"/>
+        <w:spacing w:after="0"/>
+        <w:rPr>
+          <w:rFonts w:ascii="Courier New" w:hAnsi="Courier New" w:cs="Courier New"/>
+          <w:color w:val="92D050"/>
+          <w:lang w:val="en-US"/>
+        </w:rPr>
+      </w:pPr>
+    </w:p>
+    <w:p>
+      <w:pPr>
+        <w:shd w:val="clear" w:color="auto" w:fill="000000" w:themeFill="text1"/>
+        <w:spacing w:after="0"/>
+        <w:rPr>
+          <w:rFonts w:ascii="Courier New" w:hAnsi="Courier New" w:cs="Courier New"/>
+          <w:color w:val="92D050"/>
+          <w:lang w:val="en-US"/>
+        </w:rPr>
+      </w:pPr>
+      <w:proofErr w:type="spellStart"/>
+      <w:r>
+        <w:rPr>
+          <w:rFonts w:ascii="Courier New" w:hAnsi="Courier New" w:cs="Courier New"/>
+          <w:color w:val="92D050"/>
+          <w:lang w:val="en-US"/>
+        </w:rPr>
+        <w:t>Wifi</w:t>
+      </w:r>
+      <w:proofErr w:type="spellEnd"/>
+      <w:r>
+        <w:rPr>
+          <w:rFonts w:ascii="Courier New" w:hAnsi="Courier New" w:cs="Courier New"/>
+          <w:color w:val="92D050"/>
+          <w:lang w:val="en-US"/>
+        </w:rPr>
+        <w:t xml:space="preserve"> </w:t>
+      </w:r>
+      <w:proofErr w:type="spellStart"/>
+      <w:r>
+        <w:rPr>
+          <w:rFonts w:ascii="Courier New" w:hAnsi="Courier New" w:cs="Courier New"/>
+          <w:color w:val="92D050"/>
+          <w:lang w:val="en-US"/>
+        </w:rPr>
+        <w:t>IoT</w:t>
+      </w:r>
+      <w:proofErr w:type="spellEnd"/>
+      <w:r>
+        <w:rPr>
+          <w:rFonts w:ascii="Courier New" w:hAnsi="Courier New" w:cs="Courier New"/>
+          <w:color w:val="92D050"/>
+          <w:lang w:val="en-US"/>
+        </w:rPr>
+        <w:t xml:space="preserve"> MQTT sensor</w:t>
+      </w:r>
+    </w:p>
+    <w:p>
+      <w:pPr>
+        <w:shd w:val="clear" w:color="auto" w:fill="000000" w:themeFill="text1"/>
+        <w:spacing w:after="0"/>
+        <w:rPr>
+          <w:rFonts w:ascii="Courier New" w:hAnsi="Courier New" w:cs="Courier New"/>
+          <w:color w:val="92D050"/>
+          <w:lang w:val="en-US"/>
+        </w:rPr>
+      </w:pPr>
+      <w:r>
+        <w:rPr>
+          <w:rFonts w:ascii="Courier New" w:hAnsi="Courier New" w:cs="Courier New"/>
+          <w:color w:val="92D050"/>
+          <w:lang w:val="en-US"/>
+        </w:rPr>
+        <w:t>Entering program mode</w:t>
+      </w:r>
+    </w:p>
+    <w:p>
+      <w:pPr>
+        <w:shd w:val="clear" w:color="auto" w:fill="000000" w:themeFill="text1"/>
+        <w:spacing w:after="0"/>
+        <w:rPr>
+          <w:rFonts w:ascii="Courier New" w:hAnsi="Courier New" w:cs="Courier New"/>
+          <w:color w:val="92D050"/>
+          <w:lang w:val="en-US"/>
+        </w:rPr>
+      </w:pPr>
+      <w:r>
+        <w:rPr>
+          <w:rFonts w:ascii="Courier New" w:hAnsi="Courier New" w:cs="Courier New"/>
+          <w:color w:val="92D050"/>
+          <w:lang w:val="en-US"/>
+        </w:rPr>
+        <w:t xml:space="preserve">YOU ARE ABOUT TO RECONFIGURE YOUR </w:t>
+      </w:r>
+      <w:proofErr w:type="spellStart"/>
+      <w:r>
+        <w:rPr>
+          <w:rFonts w:ascii="Courier New" w:hAnsi="Courier New" w:cs="Courier New"/>
+          <w:color w:val="92D050"/>
+          <w:lang w:val="en-US"/>
+        </w:rPr>
+        <w:t>IoT</w:t>
+      </w:r>
+      <w:proofErr w:type="spellEnd"/>
+      <w:r>
+        <w:rPr>
+          <w:rFonts w:ascii="Courier New" w:hAnsi="Courier New" w:cs="Courier New"/>
+          <w:color w:val="92D050"/>
+          <w:lang w:val="en-US"/>
+        </w:rPr>
+        <w:t xml:space="preserve"> device</w:t>
+      </w:r>
+    </w:p>
+    <w:p>
+      <w:pPr>
+        <w:shd w:val="clear" w:color="auto" w:fill="000000" w:themeFill="text1"/>
+        <w:spacing w:after="0"/>
+        <w:rPr>
+          <w:rFonts w:ascii="Courier New" w:hAnsi="Courier New" w:cs="Courier New"/>
+          <w:color w:val="92D050"/>
+          <w:lang w:val="en-US"/>
+        </w:rPr>
+      </w:pPr>
+      <w:r>
+        <w:rPr>
+          <w:rFonts w:ascii="Courier New" w:hAnsi="Courier New" w:cs="Courier New"/>
+          <w:color w:val="92D050"/>
+          <w:lang w:val="en-US"/>
+        </w:rPr>
+        <w:t>Reset or switch-off your device to cancel.</w:t>
+      </w:r>
+    </w:p>
+    <w:p>
+      <w:pPr>
+        <w:shd w:val="clear" w:color="auto" w:fill="000000" w:themeFill="text1"/>
+        <w:spacing w:after="0"/>
+        <w:rPr>
+          <w:rFonts w:ascii="Courier New" w:hAnsi="Courier New" w:cs="Courier New"/>
+          <w:color w:val="92D050"/>
+          <w:lang w:val="en-US"/>
+        </w:rPr>
+      </w:pPr>
+    </w:p>
+    <w:p>
+      <w:pPr>
+        <w:shd w:val="clear" w:color="auto" w:fill="000000" w:themeFill="text1"/>
+        <w:spacing w:after="0"/>
+        <w:rPr>
+          <w:rFonts w:ascii="Courier New" w:hAnsi="Courier New" w:cs="Courier New"/>
+          <w:color w:val="92D050"/>
+        </w:rPr>
+      </w:pPr>
+      <w:r>
+        <w:rPr>
+          <w:rFonts w:ascii="Courier New" w:hAnsi="Courier New" w:cs="Courier New"/>
+          <w:color w:val="92D050"/>
+        </w:rPr>
+        <w:t xml:space="preserve">Enter </w:t>
+      </w:r>
+      <w:proofErr w:type="spellStart"/>
+      <w:r>
+        <w:rPr>
+          <w:rFonts w:ascii="Courier New" w:hAnsi="Courier New" w:cs="Courier New"/>
+          <w:color w:val="92D050"/>
+        </w:rPr>
+        <w:t>tne</w:t>
+      </w:r>
+      <w:proofErr w:type="spellEnd"/>
+      <w:r>
+        <w:rPr>
+          <w:rFonts w:ascii="Courier New" w:hAnsi="Courier New" w:cs="Courier New"/>
+          <w:color w:val="92D050"/>
+        </w:rPr>
+        <w:t xml:space="preserve"> Wifi SSID:</w:t>
+      </w:r>
+    </w:p>
+    <w:p>
+      <w:r>
+        <w:t xml:space="preserve">Comme l’indique le message vous allez reprogrammer votre </w:t>
+      </w:r>
+      <w:r>
+        <w:t xml:space="preserve">“Wifi </w:t>
+      </w:r>
+      <w:proofErr w:type="spellStart"/>
+      <w:r>
+        <w:t>IoT</w:t>
+      </w:r>
+      <w:proofErr w:type="spellEnd"/>
+      <w:r>
+        <w:t xml:space="preserve"> MQTT </w:t>
+      </w:r>
+      <w:proofErr w:type="spellStart"/>
+      <w:r>
+        <w:t>sensor</w:t>
+      </w:r>
+      <w:proofErr w:type="spellEnd"/>
+      <w:r>
+        <w:t>”</w:t>
+      </w:r>
+      <w:r>
+        <w:t>. La configuration précédente sera perdue. Pour abandonner ce mode, repasser le cavalier « mode » en position « N » soit entre les deux broches de droite et redémarrez.</w:t>
+      </w:r>
+    </w:p>
+    <w:p>
+      <w:r>
+        <w:t>Sinon vous pouvez configurer votre module :</w:t>
+      </w:r>
+    </w:p>
+    <w:p>
+      <w:pPr>
+        <w:shd w:val="clear" w:color="auto" w:fill="000000" w:themeFill="text1"/>
+        <w:spacing w:after="0"/>
+        <w:rPr>
+          <w:rFonts w:ascii="Courier New" w:hAnsi="Courier New" w:cs="Courier New"/>
+          <w:color w:val="92D050"/>
+          <w:lang w:val="en-US"/>
+        </w:rPr>
+      </w:pPr>
+      <w:r>
+        <w:rPr>
+          <w:rFonts w:ascii="Courier New" w:hAnsi="Courier New" w:cs="Courier New"/>
+          <w:color w:val="92D050"/>
+          <w:lang w:val="en-US"/>
+        </w:rPr>
+        <w:t xml:space="preserve">Enter </w:t>
+      </w:r>
+      <w:proofErr w:type="spellStart"/>
+      <w:r>
+        <w:rPr>
+          <w:rFonts w:ascii="Courier New" w:hAnsi="Courier New" w:cs="Courier New"/>
+          <w:color w:val="92D050"/>
+          <w:lang w:val="en-US"/>
+        </w:rPr>
+        <w:t>tne</w:t>
+      </w:r>
+      <w:proofErr w:type="spellEnd"/>
+      <w:r>
+        <w:rPr>
+          <w:rFonts w:ascii="Courier New" w:hAnsi="Courier New" w:cs="Courier New"/>
+          <w:color w:val="92D050"/>
+          <w:lang w:val="en-US"/>
+        </w:rPr>
+        <w:t xml:space="preserve"> </w:t>
+      </w:r>
+      <w:proofErr w:type="spellStart"/>
+      <w:r>
+        <w:rPr>
+          <w:rFonts w:ascii="Courier New" w:hAnsi="Courier New" w:cs="Courier New"/>
+          <w:color w:val="92D050"/>
+          <w:lang w:val="en-US"/>
+        </w:rPr>
+        <w:t>Wifi</w:t>
+      </w:r>
+      <w:proofErr w:type="spellEnd"/>
+      <w:r>
+        <w:rPr>
+          <w:rFonts w:ascii="Courier New" w:hAnsi="Courier New" w:cs="Courier New"/>
+          <w:color w:val="92D050"/>
+          <w:lang w:val="en-US"/>
+        </w:rPr>
+        <w:t xml:space="preserve"> SSID</w:t>
+      </w:r>
+      <w:proofErr w:type="gramStart"/>
+      <w:r>
+        <w:rPr>
+          <w:rFonts w:ascii="Courier New" w:hAnsi="Courier New" w:cs="Courier New"/>
+          <w:color w:val="92D050"/>
+          <w:lang w:val="en-US"/>
+        </w:rPr>
+        <w:t>:</w:t>
+      </w:r>
+      <w:r>
+        <w:rPr>
+          <w:rFonts w:ascii="Courier New" w:hAnsi="Courier New" w:cs="Courier New"/>
+          <w:color w:val="000000" w:themeColor="text1"/>
+          <w:highlight w:val="yellow"/>
+          <w:lang w:val="en-US"/>
+        </w:rPr>
+        <w:t>L</w:t>
+      </w:r>
+      <w:r>
+        <w:rPr>
+          <w:rFonts w:ascii="Courier New" w:hAnsi="Courier New" w:cs="Courier New"/>
+          <w:color w:val="000000" w:themeColor="text1"/>
+          <w:highlight w:val="yellow"/>
+          <w:lang w:val="en-US"/>
+        </w:rPr>
+        <w:t>ESIDDEMABOX</w:t>
+      </w:r>
+      <w:proofErr w:type="gramEnd"/>
+    </w:p>
+    <w:p>
+      <w:pPr>
+        <w:shd w:val="clear" w:color="auto" w:fill="000000" w:themeFill="text1"/>
+        <w:spacing w:after="0"/>
+        <w:rPr>
+          <w:rFonts w:ascii="Courier New" w:hAnsi="Courier New" w:cs="Courier New"/>
+          <w:color w:val="92D050"/>
+          <w:lang w:val="en-US"/>
+        </w:rPr>
+      </w:pPr>
+      <w:r>
+        <w:rPr>
+          <w:rFonts w:ascii="Courier New" w:hAnsi="Courier New" w:cs="Courier New"/>
+          <w:color w:val="92D050"/>
+          <w:lang w:val="en-US"/>
+        </w:rPr>
+        <w:t xml:space="preserve">Enter the </w:t>
+      </w:r>
+      <w:proofErr w:type="spellStart"/>
+      <w:r>
+        <w:rPr>
+          <w:rFonts w:ascii="Courier New" w:hAnsi="Courier New" w:cs="Courier New"/>
+          <w:color w:val="92D050"/>
+          <w:lang w:val="en-US"/>
+        </w:rPr>
+        <w:t>Wifi</w:t>
+      </w:r>
+      <w:proofErr w:type="spellEnd"/>
+      <w:r>
+        <w:rPr>
+          <w:rFonts w:ascii="Courier New" w:hAnsi="Courier New" w:cs="Courier New"/>
+          <w:color w:val="92D050"/>
+          <w:lang w:val="en-US"/>
+        </w:rPr>
+        <w:t xml:space="preserve"> passphrase:</w:t>
+      </w:r>
+    </w:p>
+    <w:p>
+      <w:pPr>
+        <w:shd w:val="clear" w:color="auto" w:fill="000000" w:themeFill="text1"/>
+        <w:spacing w:after="0"/>
+        <w:rPr>
+          <w:rFonts w:ascii="Courier New" w:hAnsi="Courier New" w:cs="Courier New"/>
+          <w:color w:val="92D050"/>
+          <w:lang w:val="en-US"/>
+        </w:rPr>
+      </w:pPr>
+      <w:r>
+        <w:rPr>
+          <w:rFonts w:ascii="Courier New" w:hAnsi="Courier New" w:cs="Courier New"/>
+          <w:color w:val="92D050"/>
+          <w:lang w:val="en-US"/>
+        </w:rPr>
+        <w:t xml:space="preserve">Enter </w:t>
+      </w:r>
+      <w:proofErr w:type="spellStart"/>
+      <w:r>
+        <w:rPr>
+          <w:rFonts w:ascii="Courier New" w:hAnsi="Courier New" w:cs="Courier New"/>
+          <w:color w:val="92D050"/>
+          <w:lang w:val="en-US"/>
+        </w:rPr>
+        <w:t>IoT</w:t>
+      </w:r>
+      <w:proofErr w:type="spellEnd"/>
+      <w:r>
+        <w:rPr>
+          <w:rFonts w:ascii="Courier New" w:hAnsi="Courier New" w:cs="Courier New"/>
+          <w:color w:val="92D050"/>
+          <w:lang w:val="en-US"/>
+        </w:rPr>
+        <w:t xml:space="preserve"> device name:</w:t>
+      </w:r>
+      <w:r>
+        <w:rPr>
+          <w:rFonts w:ascii="Courier New" w:hAnsi="Courier New" w:cs="Courier New"/>
+          <w:color w:val="92D050"/>
+          <w:lang w:val="en-US"/>
+        </w:rPr>
+        <w:t xml:space="preserve"> </w:t>
+      </w:r>
+      <w:proofErr w:type="spellStart"/>
+      <w:r>
+        <w:rPr>
+          <w:rFonts w:ascii="Courier New" w:hAnsi="Courier New" w:cs="Courier New"/>
+          <w:color w:val="000000" w:themeColor="text1"/>
+          <w:highlight w:val="yellow"/>
+          <w:lang w:val="en-US"/>
+        </w:rPr>
+        <w:t>nomdev</w:t>
+      </w:r>
+      <w:proofErr w:type="spellEnd"/>
+      <w:r>
+        <w:rPr>
+          <w:rFonts w:ascii="Courier New" w:hAnsi="Courier New" w:cs="Courier New"/>
+          <w:color w:val="92D050"/>
+          <w:lang w:val="en-US"/>
+        </w:rPr>
+        <w:cr/>
+        <w:t>DONE</w:t>
+      </w:r>
+    </w:p>
+    <w:p>
+      <w:pPr>
+        <w:shd w:val="clear" w:color="auto" w:fill="000000" w:themeFill="text1"/>
+        <w:spacing w:after="0"/>
+        <w:rPr>
+          <w:rFonts w:ascii="Courier New" w:hAnsi="Courier New" w:cs="Courier New"/>
+          <w:color w:val="92D050"/>
+          <w:lang w:val="en-US"/>
+        </w:rPr>
+      </w:pPr>
+      <w:r>
+        <w:rPr>
+          <w:rFonts w:ascii="Courier New" w:hAnsi="Courier New" w:cs="Courier New"/>
+          <w:color w:val="92D050"/>
+          <w:lang w:val="en-US"/>
+        </w:rPr>
+        <w:t>Programming SSID</w:t>
+      </w:r>
+      <w:proofErr w:type="gramStart"/>
+      <w:r>
+        <w:rPr>
+          <w:rFonts w:ascii="Courier New" w:hAnsi="Courier New" w:cs="Courier New"/>
+          <w:color w:val="92D050"/>
+          <w:lang w:val="en-US"/>
+        </w:rPr>
+        <w:t>:LAX</w:t>
+      </w:r>
+      <w:proofErr w:type="gramEnd"/>
+    </w:p>
+    <w:p>
+      <w:pPr>
+        <w:shd w:val="clear" w:color="auto" w:fill="000000" w:themeFill="text1"/>
+        <w:spacing w:after="0"/>
+        <w:rPr>
+          <w:rFonts w:ascii="Courier New" w:hAnsi="Courier New" w:cs="Courier New"/>
+          <w:color w:val="92D050"/>
+          <w:lang w:val="en-US"/>
+        </w:rPr>
+      </w:pPr>
+      <w:r>
+        <w:rPr>
+          <w:rFonts w:ascii="Courier New" w:hAnsi="Courier New" w:cs="Courier New"/>
+          <w:color w:val="92D050"/>
+          <w:lang w:val="en-US"/>
+        </w:rPr>
+        <w:t>Programming PASS: ******</w:t>
+      </w:r>
+    </w:p>
+    <w:p>
+      <w:pPr>
+        <w:shd w:val="clear" w:color="auto" w:fill="000000" w:themeFill="text1"/>
+        <w:spacing w:after="0"/>
+        <w:rPr>
+          <w:rFonts w:ascii="Courier New" w:hAnsi="Courier New" w:cs="Courier New"/>
+          <w:color w:val="92D050"/>
+          <w:lang w:val="en-US"/>
+        </w:rPr>
+      </w:pPr>
+      <w:r>
+        <w:rPr>
+          <w:rFonts w:ascii="Courier New" w:hAnsi="Courier New" w:cs="Courier New"/>
+          <w:color w:val="92D050"/>
+          <w:lang w:val="en-US"/>
+        </w:rPr>
+        <w:t xml:space="preserve">Programming </w:t>
+      </w:r>
+      <w:proofErr w:type="spellStart"/>
+      <w:r>
+        <w:rPr>
+          <w:rFonts w:ascii="Courier New" w:hAnsi="Courier New" w:cs="Courier New"/>
+          <w:color w:val="92D050"/>
+          <w:lang w:val="en-US"/>
+        </w:rPr>
+        <w:t>IoT</w:t>
+      </w:r>
+      <w:proofErr w:type="spellEnd"/>
+      <w:r>
+        <w:rPr>
+          <w:rFonts w:ascii="Courier New" w:hAnsi="Courier New" w:cs="Courier New"/>
+          <w:color w:val="92D050"/>
+          <w:lang w:val="en-US"/>
+        </w:rPr>
+        <w:t xml:space="preserve"> </w:t>
+      </w:r>
+      <w:proofErr w:type="spellStart"/>
+      <w:r>
+        <w:rPr>
+          <w:rFonts w:ascii="Courier New" w:hAnsi="Courier New" w:cs="Courier New"/>
+          <w:color w:val="92D050"/>
+          <w:lang w:val="en-US"/>
+        </w:rPr>
+        <w:t>name</w:t>
+      </w:r>
+      <w:proofErr w:type="gramStart"/>
+      <w:r>
+        <w:rPr>
+          <w:rFonts w:ascii="Courier New" w:hAnsi="Courier New" w:cs="Courier New"/>
+          <w:color w:val="92D050"/>
+          <w:lang w:val="en-US"/>
+        </w:rPr>
+        <w:t>:nomdev</w:t>
+      </w:r>
+      <w:proofErr w:type="spellEnd"/>
+      <w:proofErr w:type="gramEnd"/>
+    </w:p>
+    <w:p>
+      <w:pPr>
+        <w:shd w:val="clear" w:color="auto" w:fill="000000" w:themeFill="text1"/>
+        <w:spacing w:after="0"/>
+        <w:rPr>
+          <w:rFonts w:ascii="Courier New" w:hAnsi="Courier New" w:cs="Courier New"/>
+          <w:color w:val="92D050"/>
+          <w:lang w:val="en-US"/>
+        </w:rPr>
+      </w:pPr>
+      <w:proofErr w:type="gramStart"/>
+      <w:r>
+        <w:rPr>
+          <w:rFonts w:ascii="Courier New" w:hAnsi="Courier New" w:cs="Courier New"/>
+          <w:color w:val="92D050"/>
+          <w:lang w:val="en-US"/>
+        </w:rPr>
+        <w:t>new</w:t>
+      </w:r>
+      <w:proofErr w:type="gramEnd"/>
+      <w:r>
+        <w:rPr>
+          <w:rFonts w:ascii="Courier New" w:hAnsi="Courier New" w:cs="Courier New"/>
+          <w:color w:val="92D050"/>
+          <w:lang w:val="en-US"/>
+        </w:rPr>
+        <w:t xml:space="preserve"> configuration is stored in device EEPROM</w:t>
+      </w:r>
+    </w:p>
+    <w:p>
+      <w:pPr>
+        <w:shd w:val="clear" w:color="auto" w:fill="000000" w:themeFill="text1"/>
+        <w:spacing w:after="0"/>
+        <w:rPr>
+          <w:rFonts w:ascii="Courier New" w:hAnsi="Courier New" w:cs="Courier New"/>
+          <w:color w:val="92D050"/>
+          <w:lang w:val="en-US"/>
+        </w:rPr>
+      </w:pPr>
+    </w:p>
+    <w:p>
+      <w:pPr>
+        <w:shd w:val="clear" w:color="auto" w:fill="000000" w:themeFill="text1"/>
+        <w:spacing w:after="0"/>
+        <w:rPr>
+          <w:rFonts w:ascii="Courier New" w:hAnsi="Courier New" w:cs="Courier New"/>
+          <w:color w:val="92D050"/>
+        </w:rPr>
+      </w:pPr>
+      <w:proofErr w:type="spellStart"/>
+      <w:r>
+        <w:rPr>
+          <w:rFonts w:ascii="Courier New" w:hAnsi="Courier New" w:cs="Courier New"/>
+          <w:color w:val="92D050"/>
+        </w:rPr>
+        <w:t>Starting</w:t>
+      </w:r>
+      <w:proofErr w:type="spellEnd"/>
+      <w:r>
+        <w:rPr>
+          <w:rFonts w:ascii="Courier New" w:hAnsi="Courier New" w:cs="Courier New"/>
+          <w:color w:val="92D050"/>
+        </w:rPr>
+        <w:t>...</w:t>
+      </w:r>
+    </w:p>
+    <w:p/>
+    <w:p>
+      <w:r>
+        <w:t>Vous entrez le nom de votre réseau Wifi (SID) et le mot de passe de celui-ci (les caractères tapé ne sont pas affiches ce qui est normal pour des raisons de sécurité).</w:t>
+      </w:r>
+    </w:p>
+    <w:p>
+      <w:r>
+        <w:t xml:space="preserve">Ensuite vous donnez un nom à votre </w:t>
+      </w:r>
+      <w:r>
+        <w:t xml:space="preserve">“Wifi </w:t>
+      </w:r>
+      <w:proofErr w:type="spellStart"/>
+      <w:r>
+        <w:t>IoT</w:t>
+      </w:r>
+      <w:proofErr w:type="spellEnd"/>
+      <w:r>
+        <w:t xml:space="preserve"> MQTT </w:t>
+      </w:r>
+      <w:proofErr w:type="spellStart"/>
+      <w:r>
+        <w:t>sensor</w:t>
+      </w:r>
+      <w:proofErr w:type="spellEnd"/>
+      <w:r>
+        <w:t>”</w:t>
+      </w:r>
+      <w:r>
+        <w:t xml:space="preserve">. C’est </w:t>
+      </w:r>
+      <w:proofErr w:type="spellStart"/>
+      <w:r>
+        <w:t>grace</w:t>
+      </w:r>
+      <w:proofErr w:type="spellEnd"/>
+      <w:r>
+        <w:t xml:space="preserve"> </w:t>
+      </w:r>
+      <w:proofErr w:type="spellStart"/>
+      <w:proofErr w:type="gramStart"/>
+      <w:r>
+        <w:t>a</w:t>
+      </w:r>
+      <w:proofErr w:type="spellEnd"/>
+      <w:proofErr w:type="gramEnd"/>
+      <w:r>
+        <w:t xml:space="preserve"> ce nom que vous pourrez y accéder sur « le nuage » par internet.</w:t>
+      </w:r>
+    </w:p>
+    <w:p>
+      <w:r>
+        <w:t>Puis le module démarre normalement.</w:t>
+      </w:r>
+    </w:p>
+    <w:p>
+      <w:r>
+        <w:t xml:space="preserve">N’oubliez pas de repasser </w:t>
+      </w:r>
+      <w:r>
+        <w:t>le cavalier « mode » en position « N » soit entre les deux broches de droite</w:t>
+      </w:r>
+      <w:r>
+        <w:t>. Si vous oubliez, au prochain</w:t>
       </w:r>
       <w:bookmarkStart w:id="0" w:name="_GoBack"/>
       <w:bookmarkEnd w:id="0"/>
       <w:r>
-        <w:t>tions effectuées (ici 3 mesures de température à 10 secondes d’intervalle)</w:t>
-      </w:r>
-    </w:p>
+        <w:t xml:space="preserve"> démarrage le module repassera en mode « programmation »</w:t>
+      </w:r>
+    </w:p>
+    <w:p/>
+    <w:p/>
     <w:sectPr>
       <w:pgSz w:w="11906" w:h="16838"/>
       <w:pgMar w:top="1417" w:right="1417" w:bottom="1417" w:left="1417" w:header="708" w:footer="708" w:gutter="0"/>
@@ -1943,6 +3191,232 @@
     </w:lvl>
   </w:abstractNum>
   <w:abstractNum w:abstractNumId="2">
+    <w:nsid w:val="20994138"/>
+    <w:multiLevelType w:val="hybridMultilevel"/>
+    <w:tmpl w:val="67964D1E"/>
+    <w:lvl w:ilvl="0" w:tplc="040C0001">
+      <w:start w:val="1"/>
+      <w:numFmt w:val="bullet"/>
+      <w:lvlText w:val=""/>
+      <w:lvlJc w:val="left"/>
+      <w:pPr>
+        <w:ind w:left="720" w:hanging="360"/>
+      </w:pPr>
+      <w:rPr>
+        <w:rFonts w:ascii="Symbol" w:hAnsi="Symbol" w:hint="default"/>
+      </w:rPr>
+    </w:lvl>
+    <w:lvl w:ilvl="1" w:tplc="040C0003" w:tentative="1">
+      <w:start w:val="1"/>
+      <w:numFmt w:val="bullet"/>
+      <w:lvlText w:val="o"/>
+      <w:lvlJc w:val="left"/>
+      <w:pPr>
+        <w:ind w:left="1440" w:hanging="360"/>
+      </w:pPr>
+      <w:rPr>
+        <w:rFonts w:ascii="Courier New" w:hAnsi="Courier New" w:cs="Courier New" w:hint="default"/>
+      </w:rPr>
+    </w:lvl>
+    <w:lvl w:ilvl="2" w:tplc="040C0005" w:tentative="1">
+      <w:start w:val="1"/>
+      <w:numFmt w:val="bullet"/>
+      <w:lvlText w:val=""/>
+      <w:lvlJc w:val="left"/>
+      <w:pPr>
+        <w:ind w:left="2160" w:hanging="360"/>
+      </w:pPr>
+      <w:rPr>
+        <w:rFonts w:ascii="Wingdings" w:hAnsi="Wingdings" w:hint="default"/>
+      </w:rPr>
+    </w:lvl>
+    <w:lvl w:ilvl="3" w:tplc="040C0001" w:tentative="1">
+      <w:start w:val="1"/>
+      <w:numFmt w:val="bullet"/>
+      <w:lvlText w:val=""/>
+      <w:lvlJc w:val="left"/>
+      <w:pPr>
+        <w:ind w:left="2880" w:hanging="360"/>
+      </w:pPr>
+      <w:rPr>
+        <w:rFonts w:ascii="Symbol" w:hAnsi="Symbol" w:hint="default"/>
+      </w:rPr>
+    </w:lvl>
+    <w:lvl w:ilvl="4" w:tplc="040C0003" w:tentative="1">
+      <w:start w:val="1"/>
+      <w:numFmt w:val="bullet"/>
+      <w:lvlText w:val="o"/>
+      <w:lvlJc w:val="left"/>
+      <w:pPr>
+        <w:ind w:left="3600" w:hanging="360"/>
+      </w:pPr>
+      <w:rPr>
+        <w:rFonts w:ascii="Courier New" w:hAnsi="Courier New" w:cs="Courier New" w:hint="default"/>
+      </w:rPr>
+    </w:lvl>
+    <w:lvl w:ilvl="5" w:tplc="040C0005" w:tentative="1">
+      <w:start w:val="1"/>
+      <w:numFmt w:val="bullet"/>
+      <w:lvlText w:val=""/>
+      <w:lvlJc w:val="left"/>
+      <w:pPr>
+        <w:ind w:left="4320" w:hanging="360"/>
+      </w:pPr>
+      <w:rPr>
+        <w:rFonts w:ascii="Wingdings" w:hAnsi="Wingdings" w:hint="default"/>
+      </w:rPr>
+    </w:lvl>
+    <w:lvl w:ilvl="6" w:tplc="040C0001" w:tentative="1">
+      <w:start w:val="1"/>
+      <w:numFmt w:val="bullet"/>
+      <w:lvlText w:val=""/>
+      <w:lvlJc w:val="left"/>
+      <w:pPr>
+        <w:ind w:left="5040" w:hanging="360"/>
+      </w:pPr>
+      <w:rPr>
+        <w:rFonts w:ascii="Symbol" w:hAnsi="Symbol" w:hint="default"/>
+      </w:rPr>
+    </w:lvl>
+    <w:lvl w:ilvl="7" w:tplc="040C0003" w:tentative="1">
+      <w:start w:val="1"/>
+      <w:numFmt w:val="bullet"/>
+      <w:lvlText w:val="o"/>
+      <w:lvlJc w:val="left"/>
+      <w:pPr>
+        <w:ind w:left="5760" w:hanging="360"/>
+      </w:pPr>
+      <w:rPr>
+        <w:rFonts w:ascii="Courier New" w:hAnsi="Courier New" w:cs="Courier New" w:hint="default"/>
+      </w:rPr>
+    </w:lvl>
+    <w:lvl w:ilvl="8" w:tplc="040C0005" w:tentative="1">
+      <w:start w:val="1"/>
+      <w:numFmt w:val="bullet"/>
+      <w:lvlText w:val=""/>
+      <w:lvlJc w:val="left"/>
+      <w:pPr>
+        <w:ind w:left="6480" w:hanging="360"/>
+      </w:pPr>
+      <w:rPr>
+        <w:rFonts w:ascii="Wingdings" w:hAnsi="Wingdings" w:hint="default"/>
+      </w:rPr>
+    </w:lvl>
+  </w:abstractNum>
+  <w:abstractNum w:abstractNumId="3">
+    <w:nsid w:val="47380481"/>
+    <w:multiLevelType w:val="hybridMultilevel"/>
+    <w:tmpl w:val="D3969FDA"/>
+    <w:lvl w:ilvl="0" w:tplc="040C0001">
+      <w:start w:val="1"/>
+      <w:numFmt w:val="bullet"/>
+      <w:lvlText w:val=""/>
+      <w:lvlJc w:val="left"/>
+      <w:pPr>
+        <w:ind w:left="720" w:hanging="360"/>
+      </w:pPr>
+      <w:rPr>
+        <w:rFonts w:ascii="Symbol" w:hAnsi="Symbol" w:hint="default"/>
+      </w:rPr>
+    </w:lvl>
+    <w:lvl w:ilvl="1" w:tplc="040C0003" w:tentative="1">
+      <w:start w:val="1"/>
+      <w:numFmt w:val="bullet"/>
+      <w:lvlText w:val="o"/>
+      <w:lvlJc w:val="left"/>
+      <w:pPr>
+        <w:ind w:left="1440" w:hanging="360"/>
+      </w:pPr>
+      <w:rPr>
+        <w:rFonts w:ascii="Courier New" w:hAnsi="Courier New" w:cs="Courier New" w:hint="default"/>
+      </w:rPr>
+    </w:lvl>
+    <w:lvl w:ilvl="2" w:tplc="040C0005" w:tentative="1">
+      <w:start w:val="1"/>
+      <w:numFmt w:val="bullet"/>
+      <w:lvlText w:val=""/>
+      <w:lvlJc w:val="left"/>
+      <w:pPr>
+        <w:ind w:left="2160" w:hanging="360"/>
+      </w:pPr>
+      <w:rPr>
+        <w:rFonts w:ascii="Wingdings" w:hAnsi="Wingdings" w:hint="default"/>
+      </w:rPr>
+    </w:lvl>
+    <w:lvl w:ilvl="3" w:tplc="040C0001" w:tentative="1">
+      <w:start w:val="1"/>
+      <w:numFmt w:val="bullet"/>
+      <w:lvlText w:val=""/>
+      <w:lvlJc w:val="left"/>
+      <w:pPr>
+        <w:ind w:left="2880" w:hanging="360"/>
+      </w:pPr>
+      <w:rPr>
+        <w:rFonts w:ascii="Symbol" w:hAnsi="Symbol" w:hint="default"/>
+      </w:rPr>
+    </w:lvl>
+    <w:lvl w:ilvl="4" w:tplc="040C0003" w:tentative="1">
+      <w:start w:val="1"/>
+      <w:numFmt w:val="bullet"/>
+      <w:lvlText w:val="o"/>
+      <w:lvlJc w:val="left"/>
+      <w:pPr>
+        <w:ind w:left="3600" w:hanging="360"/>
+      </w:pPr>
+      <w:rPr>
+        <w:rFonts w:ascii="Courier New" w:hAnsi="Courier New" w:cs="Courier New" w:hint="default"/>
+      </w:rPr>
+    </w:lvl>
+    <w:lvl w:ilvl="5" w:tplc="040C0005" w:tentative="1">
+      <w:start w:val="1"/>
+      <w:numFmt w:val="bullet"/>
+      <w:lvlText w:val=""/>
+      <w:lvlJc w:val="left"/>
+      <w:pPr>
+        <w:ind w:left="4320" w:hanging="360"/>
+      </w:pPr>
+      <w:rPr>
+        <w:rFonts w:ascii="Wingdings" w:hAnsi="Wingdings" w:hint="default"/>
+      </w:rPr>
+    </w:lvl>
+    <w:lvl w:ilvl="6" w:tplc="040C0001" w:tentative="1">
+      <w:start w:val="1"/>
+      <w:numFmt w:val="bullet"/>
+      <w:lvlText w:val=""/>
+      <w:lvlJc w:val="left"/>
+      <w:pPr>
+        <w:ind w:left="5040" w:hanging="360"/>
+      </w:pPr>
+      <w:rPr>
+        <w:rFonts w:ascii="Symbol" w:hAnsi="Symbol" w:hint="default"/>
+      </w:rPr>
+    </w:lvl>
+    <w:lvl w:ilvl="7" w:tplc="040C0003" w:tentative="1">
+      <w:start w:val="1"/>
+      <w:numFmt w:val="bullet"/>
+      <w:lvlText w:val="o"/>
+      <w:lvlJc w:val="left"/>
+      <w:pPr>
+        <w:ind w:left="5760" w:hanging="360"/>
+      </w:pPr>
+      <w:rPr>
+        <w:rFonts w:ascii="Courier New" w:hAnsi="Courier New" w:cs="Courier New" w:hint="default"/>
+      </w:rPr>
+    </w:lvl>
+    <w:lvl w:ilvl="8" w:tplc="040C0005" w:tentative="1">
+      <w:start w:val="1"/>
+      <w:numFmt w:val="bullet"/>
+      <w:lvlText w:val=""/>
+      <w:lvlJc w:val="left"/>
+      <w:pPr>
+        <w:ind w:left="6480" w:hanging="360"/>
+      </w:pPr>
+      <w:rPr>
+        <w:rFonts w:ascii="Wingdings" w:hAnsi="Wingdings" w:hint="default"/>
+      </w:rPr>
+    </w:lvl>
+  </w:abstractNum>
+  <w:abstractNum w:abstractNumId="4">
     <w:nsid w:val="48C86BE3"/>
     <w:multiLevelType w:val="hybridMultilevel"/>
     <w:tmpl w:val="6248E992"/>
@@ -2055,7 +3529,7 @@
       </w:rPr>
     </w:lvl>
   </w:abstractNum>
-  <w:abstractNum w:abstractNumId="3">
+  <w:abstractNum w:abstractNumId="5">
     <w:nsid w:val="5D23404D"/>
     <w:multiLevelType w:val="hybridMultilevel"/>
     <w:tmpl w:val="01964FCA"/>
@@ -2168,7 +3642,7 @@
       </w:rPr>
     </w:lvl>
   </w:abstractNum>
-  <w:abstractNum w:abstractNumId="4">
+  <w:abstractNum w:abstractNumId="6">
     <w:nsid w:val="6D84390D"/>
     <w:multiLevelType w:val="hybridMultilevel"/>
     <w:tmpl w:val="E82EB96C"/>
@@ -2281,7 +3755,7 @@
       </w:rPr>
     </w:lvl>
   </w:abstractNum>
-  <w:abstractNum w:abstractNumId="5">
+  <w:abstractNum w:abstractNumId="7">
     <w:nsid w:val="7A9D355A"/>
     <w:multiLevelType w:val="hybridMultilevel"/>
     <w:tmpl w:val="1916A88E"/>
@@ -2395,22 +3869,28 @@
     </w:lvl>
   </w:abstractNum>
   <w:num w:numId="1">
-    <w:abstractNumId w:val="4"/>
+    <w:abstractNumId w:val="6"/>
   </w:num>
   <w:num w:numId="2">
-    <w:abstractNumId w:val="2"/>
+    <w:abstractNumId w:val="4"/>
   </w:num>
   <w:num w:numId="3">
     <w:abstractNumId w:val="0"/>
   </w:num>
   <w:num w:numId="4">
-    <w:abstractNumId w:val="3"/>
+    <w:abstractNumId w:val="5"/>
   </w:num>
   <w:num w:numId="5">
-    <w:abstractNumId w:val="5"/>
+    <w:abstractNumId w:val="7"/>
   </w:num>
   <w:num w:numId="6">
     <w:abstractNumId w:val="1"/>
+  </w:num>
+  <w:num w:numId="7">
+    <w:abstractNumId w:val="2"/>
+  </w:num>
+  <w:num w:numId="8">
+    <w:abstractNumId w:val="3"/>
   </w:num>
 </w:numbering>
 </file>

</xml_diff>